<commit_message>
Corrigiendo extensión .docx 2
</commit_message>
<xml_diff>
--- a/Desarrollo/Zorrito Plus/ZP-PC.DOCX
+++ b/Desarrollo/Zorrito Plus/ZP-PC.DOCX
@@ -15,6 +15,7 @@
     </w:p>
     <w:tbl>
       <w:tblPr>
+        <w:tblStyle w:val="a"/>
         <w:tblW w:w="9945" w:type="dxa"/>
         <w:jc w:val="center"/>
         <w:tblBorders>
@@ -359,19 +360,8 @@
                 <w:szCs w:val="20"/>
                 <w:lang w:val="es-PE"/>
               </w:rPr>
-              <w:t xml:space="preserve">Wilson </w:t>
-            </w:r>
-            <w:proofErr w:type="spellStart"/>
-            <w:r>
-              <w:rPr>
-                <w:rFonts w:ascii="Poppins" w:eastAsia="Poppins" w:hAnsi="Poppins" w:cs="Poppins"/>
-                <w:sz w:val="20"/>
-                <w:szCs w:val="20"/>
-                <w:lang w:val="es-PE"/>
-              </w:rPr>
-              <w:t>Devs</w:t>
-            </w:r>
-            <w:proofErr w:type="spellEnd"/>
+              <w:t>Wilson Devs</w:t>
+            </w:r>
           </w:p>
         </w:tc>
         <w:tc>
@@ -568,19 +558,8 @@
                 <w:szCs w:val="20"/>
                 <w:lang w:val="es-PE"/>
               </w:rPr>
-              <w:t xml:space="preserve">Wilson </w:t>
-            </w:r>
-            <w:proofErr w:type="spellStart"/>
-            <w:r>
-              <w:rPr>
-                <w:rFonts w:ascii="Poppins" w:eastAsia="Poppins" w:hAnsi="Poppins" w:cs="Poppins"/>
-                <w:sz w:val="20"/>
-                <w:szCs w:val="20"/>
-                <w:lang w:val="es-PE"/>
-              </w:rPr>
-              <w:t>Devs</w:t>
-            </w:r>
-            <w:proofErr w:type="spellEnd"/>
+              <w:t>Wilson Devs</w:t>
+            </w:r>
           </w:p>
         </w:tc>
         <w:tc>
@@ -776,19 +755,8 @@
                 <w:szCs w:val="20"/>
                 <w:lang w:val="es-PE"/>
               </w:rPr>
-              <w:t xml:space="preserve">Wilson </w:t>
-            </w:r>
-            <w:proofErr w:type="spellStart"/>
-            <w:r>
-              <w:rPr>
-                <w:rFonts w:ascii="Poppins" w:eastAsia="Poppins" w:hAnsi="Poppins" w:cs="Poppins"/>
-                <w:sz w:val="20"/>
-                <w:szCs w:val="20"/>
-                <w:lang w:val="es-PE"/>
-              </w:rPr>
-              <w:t>Devs</w:t>
-            </w:r>
-            <w:proofErr w:type="spellEnd"/>
+              <w:t>Wilson Devs</w:t>
+            </w:r>
           </w:p>
         </w:tc>
         <w:tc>
@@ -956,6 +924,7 @@
     </w:p>
     <w:tbl>
       <w:tblPr>
+        <w:tblStyle w:val="a0"/>
         <w:tblW w:w="9990" w:type="dxa"/>
         <w:jc w:val="center"/>
         <w:tblBorders>
@@ -1208,19 +1177,8 @@
                 <w:szCs w:val="20"/>
                 <w:lang w:val="es-PE"/>
               </w:rPr>
-              <w:t xml:space="preserve">FOX </w:t>
-            </w:r>
-            <w:proofErr w:type="spellStart"/>
-            <w:r>
-              <w:rPr>
-                <w:rFonts w:ascii="Poppins" w:eastAsia="Poppins" w:hAnsi="Poppins" w:cs="Poppins"/>
-                <w:sz w:val="20"/>
-                <w:szCs w:val="20"/>
-                <w:lang w:val="es-PE"/>
-              </w:rPr>
-              <w:t>Streaming</w:t>
-            </w:r>
-            <w:proofErr w:type="spellEnd"/>
+              <w:t>FOX Streaming</w:t>
+            </w:r>
           </w:p>
         </w:tc>
         <w:tc>
@@ -1246,27 +1204,7 @@
                 <w:szCs w:val="20"/>
                 <w:lang w:val="es-PE"/>
               </w:rPr>
-              <w:t xml:space="preserve">Clientes de FOX </w:t>
-            </w:r>
-            <w:proofErr w:type="spellStart"/>
-            <w:r>
-              <w:rPr>
-                <w:rFonts w:ascii="Poppins" w:eastAsia="Poppins" w:hAnsi="Poppins" w:cs="Poppins"/>
-                <w:sz w:val="20"/>
-                <w:szCs w:val="20"/>
-                <w:lang w:val="es-PE"/>
-              </w:rPr>
-              <w:t>Streaming</w:t>
-            </w:r>
-            <w:proofErr w:type="spellEnd"/>
-            <w:r>
-              <w:rPr>
-                <w:rFonts w:ascii="Poppins" w:eastAsia="Poppins" w:hAnsi="Poppins" w:cs="Poppins"/>
-                <w:sz w:val="20"/>
-                <w:szCs w:val="20"/>
-                <w:lang w:val="es-PE"/>
-              </w:rPr>
-              <w:t xml:space="preserve"> y trabajadores que administran el sitio web.</w:t>
+              <w:t>Clientes de FOX Streaming y trabajadores que administran el sitio web.</w:t>
             </w:r>
           </w:p>
         </w:tc>
@@ -1511,27 +1449,7 @@
                 <w:szCs w:val="20"/>
                 <w:lang w:val="es-PE"/>
               </w:rPr>
-              <w:t xml:space="preserve">Es una plataforma en la cual los usuarios podrán solicitar perfiles de cuentas de plataformas de </w:t>
-            </w:r>
-            <w:proofErr w:type="spellStart"/>
-            <w:r>
-              <w:rPr>
-                <w:rFonts w:ascii="Poppins" w:eastAsia="Poppins" w:hAnsi="Poppins" w:cs="Poppins"/>
-                <w:sz w:val="20"/>
-                <w:szCs w:val="20"/>
-                <w:lang w:val="es-PE"/>
-              </w:rPr>
-              <w:t>streaming</w:t>
-            </w:r>
-            <w:proofErr w:type="spellEnd"/>
-            <w:r>
-              <w:rPr>
-                <w:rFonts w:ascii="Poppins" w:eastAsia="Poppins" w:hAnsi="Poppins" w:cs="Poppins"/>
-                <w:sz w:val="20"/>
-                <w:szCs w:val="20"/>
-                <w:lang w:val="es-PE"/>
-              </w:rPr>
-              <w:t xml:space="preserve"> a un precio competitivo. Esta plataforma es un sitio web y será de acceso público.</w:t>
+              <w:t>Es una plataforma en la cual los usuarios podrán solicitar perfiles de cuentas de plataformas de streaming a un precio competitivo. Esta plataforma es un sitio web y será de acceso público.</w:t>
             </w:r>
           </w:p>
         </w:tc>
@@ -1679,47 +1597,7 @@
                 <w:szCs w:val="20"/>
                 <w:lang w:val="es-PE"/>
               </w:rPr>
-              <w:t xml:space="preserve">Brindar una solución tecnológica a FOX </w:t>
-            </w:r>
-            <w:proofErr w:type="spellStart"/>
-            <w:r>
-              <w:rPr>
-                <w:rFonts w:ascii="Poppins" w:eastAsia="Poppins" w:hAnsi="Poppins" w:cs="Poppins"/>
-                <w:sz w:val="20"/>
-                <w:szCs w:val="20"/>
-                <w:lang w:val="es-PE"/>
-              </w:rPr>
-              <w:t>Streaming</w:t>
-            </w:r>
-            <w:proofErr w:type="spellEnd"/>
-            <w:r>
-              <w:rPr>
-                <w:rFonts w:ascii="Poppins" w:eastAsia="Poppins" w:hAnsi="Poppins" w:cs="Poppins"/>
-                <w:sz w:val="20"/>
-                <w:szCs w:val="20"/>
-                <w:lang w:val="es-PE"/>
-              </w:rPr>
-              <w:t xml:space="preserve"> a través de un sitio web que le permita tener control sobre los perfiles de sus clientes, y de servir como un portal de ventas en donde los visitantes puedan solicitar perfiles de cuentas de plataformas de </w:t>
-            </w:r>
-            <w:proofErr w:type="spellStart"/>
-            <w:r>
-              <w:rPr>
-                <w:rFonts w:ascii="Poppins" w:eastAsia="Poppins" w:hAnsi="Poppins" w:cs="Poppins"/>
-                <w:sz w:val="20"/>
-                <w:szCs w:val="20"/>
-                <w:lang w:val="es-PE"/>
-              </w:rPr>
-              <w:t>streaming</w:t>
-            </w:r>
-            <w:proofErr w:type="spellEnd"/>
-            <w:r>
-              <w:rPr>
-                <w:rFonts w:ascii="Poppins" w:eastAsia="Poppins" w:hAnsi="Poppins" w:cs="Poppins"/>
-                <w:sz w:val="20"/>
-                <w:szCs w:val="20"/>
-                <w:lang w:val="es-PE"/>
-              </w:rPr>
-              <w:t xml:space="preserve"> virtualmente.</w:t>
+              <w:t>Brindar una solución tecnológica a FOX Streaming a través de un sitio web que le permita tener control sobre los perfiles de sus clientes, y de servir como un portal de ventas en donde los visitantes puedan solicitar perfiles de cuentas de plataformas de streaming virtualmente.</w:t>
             </w:r>
           </w:p>
         </w:tc>
@@ -1793,27 +1671,7 @@
                 <w:szCs w:val="20"/>
                 <w:lang w:val="es-PE"/>
               </w:rPr>
-              <w:t xml:space="preserve">FOX </w:t>
-            </w:r>
-            <w:proofErr w:type="spellStart"/>
-            <w:r>
-              <w:rPr>
-                <w:rFonts w:ascii="Poppins" w:eastAsia="Poppins" w:hAnsi="Poppins" w:cs="Poppins"/>
-                <w:sz w:val="20"/>
-                <w:szCs w:val="20"/>
-                <w:lang w:val="es-PE"/>
-              </w:rPr>
-              <w:t>Streaming</w:t>
-            </w:r>
-            <w:proofErr w:type="spellEnd"/>
-            <w:r>
-              <w:rPr>
-                <w:rFonts w:ascii="Poppins" w:eastAsia="Poppins" w:hAnsi="Poppins" w:cs="Poppins"/>
-                <w:sz w:val="20"/>
-                <w:szCs w:val="20"/>
-                <w:lang w:val="es-PE"/>
-              </w:rPr>
-              <w:t xml:space="preserve"> y otras empresas afines</w:t>
+              <w:t>FOX Streaming y otras empresas afines</w:t>
             </w:r>
           </w:p>
         </w:tc>
@@ -2023,27 +1881,7 @@
                 <w:szCs w:val="20"/>
                 <w:lang w:val="es-PE"/>
               </w:rPr>
-              <w:t xml:space="preserve">Construir un sitio web para FOX </w:t>
-            </w:r>
-            <w:proofErr w:type="spellStart"/>
-            <w:r>
-              <w:rPr>
-                <w:rFonts w:ascii="Poppins" w:eastAsia="Poppins" w:hAnsi="Poppins" w:cs="Poppins"/>
-                <w:sz w:val="20"/>
-                <w:szCs w:val="20"/>
-                <w:lang w:val="es-PE"/>
-              </w:rPr>
-              <w:t>Streaming</w:t>
-            </w:r>
-            <w:proofErr w:type="spellEnd"/>
-            <w:r>
-              <w:rPr>
-                <w:rFonts w:ascii="Poppins" w:eastAsia="Poppins" w:hAnsi="Poppins" w:cs="Poppins"/>
-                <w:sz w:val="20"/>
-                <w:szCs w:val="20"/>
-                <w:lang w:val="es-PE"/>
-              </w:rPr>
-              <w:t>, mejorando la gestión de sus procesos de control de clientes y venta de perfiles.</w:t>
+              <w:t>Construir un sitio web para FOX Streaming, mejorando la gestión de sus procesos de control de clientes y venta de perfiles.</w:t>
             </w:r>
           </w:p>
         </w:tc>
@@ -2071,27 +1909,7 @@
                 <w:szCs w:val="20"/>
                 <w:lang w:val="es-PE"/>
               </w:rPr>
-              <w:t xml:space="preserve">Sitio web de fácil accesibilidad, llamativa e incremento de la productividad y utilidades de FOX </w:t>
-            </w:r>
-            <w:proofErr w:type="spellStart"/>
-            <w:r>
-              <w:rPr>
-                <w:rFonts w:ascii="Poppins" w:eastAsia="Poppins" w:hAnsi="Poppins" w:cs="Poppins"/>
-                <w:sz w:val="20"/>
-                <w:szCs w:val="20"/>
-                <w:lang w:val="es-PE"/>
-              </w:rPr>
-              <w:t>Streaming</w:t>
-            </w:r>
-            <w:proofErr w:type="spellEnd"/>
-            <w:r>
-              <w:rPr>
-                <w:rFonts w:ascii="Poppins" w:eastAsia="Poppins" w:hAnsi="Poppins" w:cs="Poppins"/>
-                <w:sz w:val="20"/>
-                <w:szCs w:val="20"/>
-                <w:lang w:val="es-PE"/>
-              </w:rPr>
-              <w:t>.</w:t>
+              <w:t>Sitio web de fácil accesibilidad, llamativa e incremento de la productividad y utilidades de FOX Streaming.</w:t>
             </w:r>
           </w:p>
         </w:tc>
@@ -2254,47 +2072,25 @@
                 <w:szCs w:val="20"/>
                 <w:lang w:val="es-PE"/>
               </w:rPr>
-              <w:t xml:space="preserve">Implementar un software para FOX </w:t>
-            </w:r>
-            <w:proofErr w:type="spellStart"/>
-            <w:r>
-              <w:rPr>
-                <w:rFonts w:ascii="Poppins" w:eastAsia="Poppins" w:hAnsi="Poppins" w:cs="Poppins"/>
-                <w:sz w:val="20"/>
-                <w:szCs w:val="20"/>
-                <w:lang w:val="es-PE"/>
-              </w:rPr>
-              <w:t>Streaming</w:t>
-            </w:r>
-            <w:proofErr w:type="spellEnd"/>
-            <w:r>
-              <w:rPr>
-                <w:rFonts w:ascii="Poppins" w:eastAsia="Poppins" w:hAnsi="Poppins" w:cs="Poppins"/>
-                <w:sz w:val="20"/>
-                <w:szCs w:val="20"/>
-                <w:lang w:val="es-PE"/>
-              </w:rPr>
-              <w:t xml:space="preserve"> que le permita tener un control sobre los perfiles de las cuentas de </w:t>
-            </w:r>
-            <w:proofErr w:type="spellStart"/>
-            <w:r>
-              <w:rPr>
-                <w:rFonts w:ascii="Poppins" w:eastAsia="Poppins" w:hAnsi="Poppins" w:cs="Poppins"/>
-                <w:sz w:val="20"/>
-                <w:szCs w:val="20"/>
-                <w:lang w:val="es-PE"/>
-              </w:rPr>
-              <w:t>streaming</w:t>
-            </w:r>
-            <w:proofErr w:type="spellEnd"/>
-            <w:r>
-              <w:rPr>
-                <w:rFonts w:ascii="Poppins" w:eastAsia="Poppins" w:hAnsi="Poppins" w:cs="Poppins"/>
-                <w:sz w:val="20"/>
-                <w:szCs w:val="20"/>
-                <w:lang w:val="es-PE"/>
-              </w:rPr>
-              <w:t xml:space="preserve"> de los usuarios, además de establecer un medio formal por el cual puedan recibir solicitudes de perfiles virtualmente, además de asignarlas al respectivo cliente. </w:t>
+              <w:t xml:space="preserve">Implementar un software para FOX Streaming que le permita tener un control sobre los perfiles de </w:t>
+            </w:r>
+            <w:r>
+              <w:rPr>
+                <w:rFonts w:ascii="Poppins" w:eastAsia="Poppins" w:hAnsi="Poppins" w:cs="Poppins"/>
+                <w:sz w:val="20"/>
+                <w:szCs w:val="20"/>
+                <w:lang w:val="es-PE"/>
+              </w:rPr>
+              <w:t>las cuentas</w:t>
+            </w:r>
+            <w:r>
+              <w:rPr>
+                <w:rFonts w:ascii="Poppins" w:eastAsia="Poppins" w:hAnsi="Poppins" w:cs="Poppins"/>
+                <w:sz w:val="20"/>
+                <w:szCs w:val="20"/>
+                <w:lang w:val="es-PE"/>
+              </w:rPr>
+              <w:t xml:space="preserve"> de streaming de los usuarios, además de establecer un medio formal por el cual puedan recibir solicitudes de perfiles virtualmente, además de asignarlas al respectivo cliente. </w:t>
             </w:r>
           </w:p>
         </w:tc>
@@ -2380,7 +2176,7 @@
             <w:pPr>
               <w:numPr>
                 <w:ilvl w:val="0"/>
-                <w:numId w:val="14"/>
+                <w:numId w:val="3"/>
               </w:numPr>
               <w:spacing w:line="360" w:lineRule="auto"/>
               <w:ind w:left="425" w:hanging="425"/>
@@ -2403,7 +2199,7 @@
             <w:pPr>
               <w:numPr>
                 <w:ilvl w:val="0"/>
-                <w:numId w:val="15"/>
+                <w:numId w:val="4"/>
               </w:numPr>
               <w:spacing w:line="360" w:lineRule="auto"/>
               <w:ind w:hanging="294"/>
@@ -2426,7 +2222,7 @@
             <w:pPr>
               <w:numPr>
                 <w:ilvl w:val="0"/>
-                <w:numId w:val="15"/>
+                <w:numId w:val="4"/>
               </w:numPr>
               <w:spacing w:line="360" w:lineRule="auto"/>
               <w:ind w:hanging="294"/>
@@ -2449,7 +2245,7 @@
             <w:pPr>
               <w:numPr>
                 <w:ilvl w:val="0"/>
-                <w:numId w:val="15"/>
+                <w:numId w:val="4"/>
               </w:numPr>
               <w:spacing w:line="360" w:lineRule="auto"/>
               <w:ind w:hanging="294"/>
@@ -2472,7 +2268,7 @@
             <w:pPr>
               <w:numPr>
                 <w:ilvl w:val="0"/>
-                <w:numId w:val="15"/>
+                <w:numId w:val="4"/>
               </w:numPr>
               <w:spacing w:line="360" w:lineRule="auto"/>
               <w:ind w:hanging="294"/>
@@ -2495,7 +2291,7 @@
             <w:pPr>
               <w:numPr>
                 <w:ilvl w:val="0"/>
-                <w:numId w:val="15"/>
+                <w:numId w:val="4"/>
               </w:numPr>
               <w:spacing w:line="360" w:lineRule="auto"/>
               <w:ind w:hanging="294"/>
@@ -2518,7 +2314,7 @@
             <w:pPr>
               <w:numPr>
                 <w:ilvl w:val="0"/>
-                <w:numId w:val="19"/>
+                <w:numId w:val="8"/>
               </w:numPr>
               <w:spacing w:line="360" w:lineRule="auto"/>
               <w:ind w:left="425" w:hanging="425"/>
@@ -2541,7 +2337,7 @@
             <w:pPr>
               <w:numPr>
                 <w:ilvl w:val="0"/>
-                <w:numId w:val="20"/>
+                <w:numId w:val="9"/>
               </w:numPr>
               <w:spacing w:line="360" w:lineRule="auto"/>
               <w:ind w:hanging="294"/>
@@ -2564,7 +2360,7 @@
             <w:pPr>
               <w:numPr>
                 <w:ilvl w:val="0"/>
-                <w:numId w:val="20"/>
+                <w:numId w:val="9"/>
               </w:numPr>
               <w:spacing w:line="360" w:lineRule="auto"/>
               <w:ind w:hanging="294"/>
@@ -2587,7 +2383,7 @@
             <w:pPr>
               <w:numPr>
                 <w:ilvl w:val="0"/>
-                <w:numId w:val="13"/>
+                <w:numId w:val="2"/>
               </w:numPr>
               <w:spacing w:line="360" w:lineRule="auto"/>
               <w:ind w:left="420" w:hanging="420"/>
@@ -2610,7 +2406,7 @@
             <w:pPr>
               <w:numPr>
                 <w:ilvl w:val="0"/>
-                <w:numId w:val="22"/>
+                <w:numId w:val="11"/>
               </w:numPr>
               <w:pBdr>
                 <w:top w:val="nil"/>
@@ -2624,12 +2420,14 @@
               <w:rPr>
                 <w:sz w:val="22"/>
                 <w:szCs w:val="22"/>
-              </w:rPr>
-            </w:pPr>
-            <w:r>
-              <w:rPr>
-                <w:sz w:val="22"/>
-                <w:szCs w:val="22"/>
+                <w:lang w:val="es-PE"/>
+              </w:rPr>
+            </w:pPr>
+            <w:r>
+              <w:rPr>
+                <w:sz w:val="22"/>
+                <w:szCs w:val="22"/>
+                <w:lang w:val="es-PE"/>
               </w:rPr>
               <w:t>Plataforma de streaming: Netflix, Movistar Play, Disney +, Star +, HBO Max, Prime Video o Spotify.</w:t>
             </w:r>
@@ -2638,7 +2436,7 @@
             <w:pPr>
               <w:numPr>
                 <w:ilvl w:val="0"/>
-                <w:numId w:val="22"/>
+                <w:numId w:val="11"/>
               </w:numPr>
               <w:pBdr>
                 <w:top w:val="nil"/>
@@ -2668,7 +2466,7 @@
             <w:pPr>
               <w:numPr>
                 <w:ilvl w:val="0"/>
-                <w:numId w:val="22"/>
+                <w:numId w:val="11"/>
               </w:numPr>
               <w:pBdr>
                 <w:top w:val="nil"/>
@@ -2698,7 +2496,7 @@
             <w:pPr>
               <w:numPr>
                 <w:ilvl w:val="0"/>
-                <w:numId w:val="22"/>
+                <w:numId w:val="11"/>
               </w:numPr>
               <w:pBdr>
                 <w:top w:val="nil"/>
@@ -2728,7 +2526,7 @@
             <w:pPr>
               <w:numPr>
                 <w:ilvl w:val="0"/>
-                <w:numId w:val="22"/>
+                <w:numId w:val="11"/>
               </w:numPr>
               <w:pBdr>
                 <w:top w:val="nil"/>
@@ -2758,7 +2556,7 @@
             <w:pPr>
               <w:numPr>
                 <w:ilvl w:val="0"/>
-                <w:numId w:val="22"/>
+                <w:numId w:val="11"/>
               </w:numPr>
               <w:pBdr>
                 <w:top w:val="nil"/>
@@ -2788,7 +2586,7 @@
             <w:pPr>
               <w:numPr>
                 <w:ilvl w:val="0"/>
-                <w:numId w:val="22"/>
+                <w:numId w:val="11"/>
               </w:numPr>
               <w:pBdr>
                 <w:top w:val="nil"/>
@@ -2818,7 +2616,7 @@
             <w:pPr>
               <w:numPr>
                 <w:ilvl w:val="0"/>
-                <w:numId w:val="24"/>
+                <w:numId w:val="13"/>
               </w:numPr>
               <w:spacing w:line="360" w:lineRule="auto"/>
               <w:ind w:left="425"/>
@@ -2834,25 +2632,7 @@
                 <w:szCs w:val="22"/>
                 <w:lang w:val="es-PE"/>
               </w:rPr>
-              <w:t xml:space="preserve">Solicitar perfil de una cuenta de alguna plataforma de </w:t>
-            </w:r>
-            <w:proofErr w:type="spellStart"/>
-            <w:r>
-              <w:rPr>
-                <w:sz w:val="22"/>
-                <w:szCs w:val="22"/>
-                <w:lang w:val="es-PE"/>
-              </w:rPr>
-              <w:t>streaming</w:t>
-            </w:r>
-            <w:proofErr w:type="spellEnd"/>
-            <w:r>
-              <w:rPr>
-                <w:sz w:val="22"/>
-                <w:szCs w:val="22"/>
-                <w:lang w:val="es-PE"/>
-              </w:rPr>
-              <w:t>.</w:t>
+              <w:t>Solicitar perfil de una cuenta de alguna plataforma de streaming.</w:t>
             </w:r>
           </w:p>
           <w:p>
@@ -2878,7 +2658,7 @@
             <w:pPr>
               <w:numPr>
                 <w:ilvl w:val="0"/>
-                <w:numId w:val="22"/>
+                <w:numId w:val="11"/>
               </w:numPr>
               <w:spacing w:line="360" w:lineRule="auto"/>
               <w:ind w:hanging="294"/>
@@ -2901,7 +2681,7 @@
             <w:pPr>
               <w:numPr>
                 <w:ilvl w:val="0"/>
-                <w:numId w:val="22"/>
+                <w:numId w:val="11"/>
               </w:numPr>
               <w:spacing w:line="360" w:lineRule="auto"/>
               <w:ind w:hanging="294"/>
@@ -2924,7 +2704,7 @@
             <w:pPr>
               <w:numPr>
                 <w:ilvl w:val="0"/>
-                <w:numId w:val="22"/>
+                <w:numId w:val="11"/>
               </w:numPr>
               <w:spacing w:line="360" w:lineRule="auto"/>
               <w:ind w:hanging="294"/>
@@ -2966,7 +2746,7 @@
             <w:pPr>
               <w:numPr>
                 <w:ilvl w:val="0"/>
-                <w:numId w:val="22"/>
+                <w:numId w:val="11"/>
               </w:numPr>
               <w:spacing w:line="360" w:lineRule="auto"/>
               <w:ind w:hanging="294"/>
@@ -2983,50 +2763,14 @@
                 <w:lang w:val="es-PE"/>
               </w:rPr>
               <w:lastRenderedPageBreak/>
-              <w:t xml:space="preserve">Plataforma de </w:t>
-            </w:r>
-            <w:proofErr w:type="spellStart"/>
-            <w:r>
-              <w:rPr>
-                <w:sz w:val="22"/>
-                <w:szCs w:val="22"/>
-                <w:lang w:val="es-PE"/>
-              </w:rPr>
-              <w:t>streaming</w:t>
-            </w:r>
-            <w:proofErr w:type="spellEnd"/>
-            <w:r>
-              <w:rPr>
-                <w:sz w:val="22"/>
-                <w:szCs w:val="22"/>
-                <w:lang w:val="es-PE"/>
-              </w:rPr>
-              <w:t xml:space="preserve"> (desplegable): Netflix, Movistar Play, Disney +, </w:t>
-            </w:r>
-            <w:proofErr w:type="spellStart"/>
-            <w:r>
-              <w:rPr>
-                <w:sz w:val="22"/>
-                <w:szCs w:val="22"/>
-                <w:lang w:val="es-PE"/>
-              </w:rPr>
-              <w:t>Star</w:t>
-            </w:r>
-            <w:proofErr w:type="spellEnd"/>
-            <w:r>
-              <w:rPr>
-                <w:sz w:val="22"/>
-                <w:szCs w:val="22"/>
-                <w:lang w:val="es-PE"/>
-              </w:rPr>
-              <w:t xml:space="preserve"> +, HBO Max, Prime Video y Spotify.</w:t>
+              <w:t>Plataforma de streaming (desplegable): Netflix, Movistar Play, Disney +, Star +, HBO Max, Prime Video y Spotify.</w:t>
             </w:r>
           </w:p>
           <w:p>
             <w:pPr>
               <w:numPr>
                 <w:ilvl w:val="0"/>
-                <w:numId w:val="22"/>
+                <w:numId w:val="11"/>
               </w:numPr>
               <w:spacing w:line="360" w:lineRule="auto"/>
               <w:ind w:hanging="294"/>
@@ -3049,7 +2793,7 @@
             <w:pPr>
               <w:numPr>
                 <w:ilvl w:val="0"/>
-                <w:numId w:val="22"/>
+                <w:numId w:val="11"/>
               </w:numPr>
               <w:spacing w:line="360" w:lineRule="auto"/>
               <w:ind w:hanging="294"/>
@@ -3072,7 +2816,7 @@
             <w:pPr>
               <w:numPr>
                 <w:ilvl w:val="0"/>
-                <w:numId w:val="22"/>
+                <w:numId w:val="11"/>
               </w:numPr>
               <w:spacing w:line="360" w:lineRule="auto"/>
               <w:ind w:hanging="294"/>
@@ -3152,7 +2896,7 @@
             <w:pPr>
               <w:numPr>
                 <w:ilvl w:val="0"/>
-                <w:numId w:val="18"/>
+                <w:numId w:val="7"/>
               </w:numPr>
               <w:spacing w:line="360" w:lineRule="auto"/>
               <w:ind w:left="425" w:hanging="425"/>
@@ -3175,7 +2919,7 @@
             <w:pPr>
               <w:numPr>
                 <w:ilvl w:val="0"/>
-                <w:numId w:val="20"/>
+                <w:numId w:val="9"/>
               </w:numPr>
               <w:spacing w:line="360" w:lineRule="auto"/>
               <w:ind w:left="708" w:hanging="283"/>
@@ -3198,7 +2942,7 @@
             <w:pPr>
               <w:numPr>
                 <w:ilvl w:val="0"/>
-                <w:numId w:val="20"/>
+                <w:numId w:val="9"/>
               </w:numPr>
               <w:spacing w:line="360" w:lineRule="auto"/>
               <w:ind w:left="708" w:hanging="283"/>
@@ -3221,7 +2965,7 @@
             <w:pPr>
               <w:numPr>
                 <w:ilvl w:val="0"/>
-                <w:numId w:val="17"/>
+                <w:numId w:val="6"/>
               </w:numPr>
               <w:spacing w:line="360" w:lineRule="auto"/>
               <w:ind w:left="425"/>
@@ -3244,7 +2988,7 @@
             <w:pPr>
               <w:numPr>
                 <w:ilvl w:val="0"/>
-                <w:numId w:val="12"/>
+                <w:numId w:val="1"/>
               </w:numPr>
               <w:spacing w:line="360" w:lineRule="auto"/>
               <w:ind w:left="708" w:hanging="283"/>
@@ -3267,7 +3011,7 @@
             <w:pPr>
               <w:numPr>
                 <w:ilvl w:val="0"/>
-                <w:numId w:val="12"/>
+                <w:numId w:val="1"/>
               </w:numPr>
               <w:spacing w:line="360" w:lineRule="auto"/>
               <w:ind w:left="708" w:hanging="283"/>
@@ -3290,7 +3034,7 @@
             <w:pPr>
               <w:numPr>
                 <w:ilvl w:val="0"/>
-                <w:numId w:val="12"/>
+                <w:numId w:val="1"/>
               </w:numPr>
               <w:spacing w:line="360" w:lineRule="auto"/>
               <w:ind w:left="708" w:hanging="283"/>
@@ -3313,7 +3057,7 @@
             <w:pPr>
               <w:numPr>
                 <w:ilvl w:val="0"/>
-                <w:numId w:val="12"/>
+                <w:numId w:val="1"/>
               </w:numPr>
               <w:spacing w:line="360" w:lineRule="auto"/>
               <w:ind w:left="708" w:hanging="283"/>
@@ -3336,7 +3080,7 @@
             <w:pPr>
               <w:numPr>
                 <w:ilvl w:val="0"/>
-                <w:numId w:val="12"/>
+                <w:numId w:val="1"/>
               </w:numPr>
               <w:spacing w:line="360" w:lineRule="auto"/>
               <w:ind w:left="708" w:hanging="283"/>
@@ -3359,7 +3103,7 @@
             <w:pPr>
               <w:numPr>
                 <w:ilvl w:val="0"/>
-                <w:numId w:val="12"/>
+                <w:numId w:val="1"/>
               </w:numPr>
               <w:spacing w:line="360" w:lineRule="auto"/>
               <w:ind w:left="708" w:hanging="283"/>
@@ -3382,7 +3126,7 @@
             <w:pPr>
               <w:numPr>
                 <w:ilvl w:val="0"/>
-                <w:numId w:val="16"/>
+                <w:numId w:val="5"/>
               </w:numPr>
               <w:spacing w:line="360" w:lineRule="auto"/>
               <w:ind w:left="425" w:hanging="425"/>
@@ -3399,6 +3143,925 @@
                 <w:lang w:val="es-PE"/>
               </w:rPr>
               <w:t>Agregar cuenta. Se ingresan las siguientes especificaciones:</w:t>
+            </w:r>
+          </w:p>
+          <w:p>
+            <w:pPr>
+              <w:numPr>
+                <w:ilvl w:val="0"/>
+                <w:numId w:val="1"/>
+              </w:numPr>
+              <w:pBdr>
+                <w:top w:val="nil"/>
+                <w:left w:val="nil"/>
+                <w:bottom w:val="nil"/>
+                <w:right w:val="nil"/>
+                <w:between w:val="nil"/>
+              </w:pBdr>
+              <w:spacing w:line="360" w:lineRule="auto"/>
+              <w:ind w:left="708" w:hanging="283"/>
+              <w:rPr>
+                <w:sz w:val="22"/>
+                <w:szCs w:val="22"/>
+                <w:lang w:val="es-PE"/>
+              </w:rPr>
+            </w:pPr>
+            <w:r>
+              <w:rPr>
+                <w:sz w:val="22"/>
+                <w:szCs w:val="22"/>
+                <w:lang w:val="es-PE"/>
+              </w:rPr>
+              <w:t>Correo electrónico.</w:t>
+            </w:r>
+          </w:p>
+          <w:p>
+            <w:pPr>
+              <w:numPr>
+                <w:ilvl w:val="0"/>
+                <w:numId w:val="1"/>
+              </w:numPr>
+              <w:pBdr>
+                <w:top w:val="nil"/>
+                <w:left w:val="nil"/>
+                <w:bottom w:val="nil"/>
+                <w:right w:val="nil"/>
+                <w:between w:val="nil"/>
+              </w:pBdr>
+              <w:spacing w:line="360" w:lineRule="auto"/>
+              <w:ind w:left="708" w:hanging="283"/>
+              <w:rPr>
+                <w:sz w:val="22"/>
+                <w:szCs w:val="22"/>
+                <w:lang w:val="es-PE"/>
+              </w:rPr>
+            </w:pPr>
+            <w:r>
+              <w:rPr>
+                <w:sz w:val="22"/>
+                <w:szCs w:val="22"/>
+                <w:lang w:val="es-PE"/>
+              </w:rPr>
+              <w:t>Contraseña.</w:t>
+            </w:r>
+          </w:p>
+          <w:p>
+            <w:pPr>
+              <w:numPr>
+                <w:ilvl w:val="0"/>
+                <w:numId w:val="1"/>
+              </w:numPr>
+              <w:pBdr>
+                <w:top w:val="nil"/>
+                <w:left w:val="nil"/>
+                <w:bottom w:val="nil"/>
+                <w:right w:val="nil"/>
+                <w:between w:val="nil"/>
+              </w:pBdr>
+              <w:spacing w:line="360" w:lineRule="auto"/>
+              <w:ind w:left="708" w:hanging="283"/>
+              <w:rPr>
+                <w:sz w:val="22"/>
+                <w:szCs w:val="22"/>
+                <w:lang w:val="es-PE"/>
+              </w:rPr>
+            </w:pPr>
+            <w:r>
+              <w:rPr>
+                <w:sz w:val="22"/>
+                <w:szCs w:val="22"/>
+                <w:lang w:val="es-PE"/>
+              </w:rPr>
+              <w:t>Precio.</w:t>
+            </w:r>
+          </w:p>
+          <w:p>
+            <w:pPr>
+              <w:numPr>
+                <w:ilvl w:val="0"/>
+                <w:numId w:val="1"/>
+              </w:numPr>
+              <w:pBdr>
+                <w:top w:val="nil"/>
+                <w:left w:val="nil"/>
+                <w:bottom w:val="nil"/>
+                <w:right w:val="nil"/>
+                <w:between w:val="nil"/>
+              </w:pBdr>
+              <w:spacing w:line="360" w:lineRule="auto"/>
+              <w:ind w:left="708" w:hanging="283"/>
+              <w:rPr>
+                <w:sz w:val="22"/>
+                <w:szCs w:val="22"/>
+                <w:lang w:val="es-PE"/>
+              </w:rPr>
+            </w:pPr>
+            <w:r>
+              <w:rPr>
+                <w:sz w:val="22"/>
+                <w:szCs w:val="22"/>
+                <w:lang w:val="es-PE"/>
+              </w:rPr>
+              <w:t>Plataforma.</w:t>
+            </w:r>
+          </w:p>
+          <w:p>
+            <w:pPr>
+              <w:numPr>
+                <w:ilvl w:val="0"/>
+                <w:numId w:val="5"/>
+              </w:numPr>
+              <w:spacing w:line="360" w:lineRule="auto"/>
+              <w:ind w:left="425" w:hanging="425"/>
+              <w:rPr>
+                <w:sz w:val="22"/>
+                <w:szCs w:val="22"/>
+                <w:lang w:val="es-PE"/>
+              </w:rPr>
+            </w:pPr>
+            <w:r>
+              <w:rPr>
+                <w:sz w:val="22"/>
+                <w:szCs w:val="22"/>
+                <w:lang w:val="es-PE"/>
+              </w:rPr>
+              <w:t>Editar cuenta. Se ingresan las siguientes especificaciones:</w:t>
+            </w:r>
+          </w:p>
+          <w:p>
+            <w:pPr>
+              <w:numPr>
+                <w:ilvl w:val="0"/>
+                <w:numId w:val="1"/>
+              </w:numPr>
+              <w:pBdr>
+                <w:top w:val="nil"/>
+                <w:left w:val="nil"/>
+                <w:bottom w:val="nil"/>
+                <w:right w:val="nil"/>
+                <w:between w:val="nil"/>
+              </w:pBdr>
+              <w:spacing w:line="360" w:lineRule="auto"/>
+              <w:ind w:left="708" w:hanging="283"/>
+              <w:rPr>
+                <w:sz w:val="22"/>
+                <w:szCs w:val="22"/>
+                <w:lang w:val="es-PE"/>
+              </w:rPr>
+            </w:pPr>
+            <w:r>
+              <w:rPr>
+                <w:sz w:val="22"/>
+                <w:szCs w:val="22"/>
+                <w:lang w:val="es-PE"/>
+              </w:rPr>
+              <w:t>Correo electrónico.</w:t>
+            </w:r>
+          </w:p>
+          <w:p>
+            <w:pPr>
+              <w:numPr>
+                <w:ilvl w:val="0"/>
+                <w:numId w:val="1"/>
+              </w:numPr>
+              <w:pBdr>
+                <w:top w:val="nil"/>
+                <w:left w:val="nil"/>
+                <w:bottom w:val="nil"/>
+                <w:right w:val="nil"/>
+                <w:between w:val="nil"/>
+              </w:pBdr>
+              <w:spacing w:line="360" w:lineRule="auto"/>
+              <w:ind w:left="708" w:hanging="283"/>
+              <w:rPr>
+                <w:sz w:val="22"/>
+                <w:szCs w:val="22"/>
+                <w:lang w:val="es-PE"/>
+              </w:rPr>
+            </w:pPr>
+            <w:r>
+              <w:rPr>
+                <w:sz w:val="22"/>
+                <w:szCs w:val="22"/>
+                <w:lang w:val="es-PE"/>
+              </w:rPr>
+              <w:t>Contraseña.</w:t>
+            </w:r>
+          </w:p>
+          <w:p>
+            <w:pPr>
+              <w:numPr>
+                <w:ilvl w:val="0"/>
+                <w:numId w:val="1"/>
+              </w:numPr>
+              <w:pBdr>
+                <w:top w:val="nil"/>
+                <w:left w:val="nil"/>
+                <w:bottom w:val="nil"/>
+                <w:right w:val="nil"/>
+                <w:between w:val="nil"/>
+              </w:pBdr>
+              <w:spacing w:line="360" w:lineRule="auto"/>
+              <w:ind w:left="708" w:hanging="283"/>
+              <w:rPr>
+                <w:sz w:val="22"/>
+                <w:szCs w:val="22"/>
+                <w:lang w:val="es-PE"/>
+              </w:rPr>
+            </w:pPr>
+            <w:r>
+              <w:rPr>
+                <w:sz w:val="22"/>
+                <w:szCs w:val="22"/>
+                <w:lang w:val="es-PE"/>
+              </w:rPr>
+              <w:t>Precio.</w:t>
+            </w:r>
+          </w:p>
+          <w:p>
+            <w:pPr>
+              <w:numPr>
+                <w:ilvl w:val="0"/>
+                <w:numId w:val="5"/>
+              </w:numPr>
+              <w:spacing w:line="360" w:lineRule="auto"/>
+              <w:ind w:left="425" w:hanging="425"/>
+              <w:rPr>
+                <w:sz w:val="22"/>
+                <w:szCs w:val="22"/>
+                <w:lang w:val="es-PE"/>
+              </w:rPr>
+            </w:pPr>
+            <w:r>
+              <w:rPr>
+                <w:sz w:val="22"/>
+                <w:szCs w:val="22"/>
+                <w:lang w:val="es-PE"/>
+              </w:rPr>
+              <w:t>Eliminar cuenta.</w:t>
+            </w:r>
+          </w:p>
+          <w:p>
+            <w:pPr>
+              <w:numPr>
+                <w:ilvl w:val="0"/>
+                <w:numId w:val="5"/>
+              </w:numPr>
+              <w:spacing w:line="360" w:lineRule="auto"/>
+              <w:ind w:left="425" w:hanging="425"/>
+              <w:rPr>
+                <w:sz w:val="22"/>
+                <w:szCs w:val="22"/>
+                <w:lang w:val="es-PE"/>
+              </w:rPr>
+            </w:pPr>
+            <w:r>
+              <w:rPr>
+                <w:sz w:val="22"/>
+                <w:szCs w:val="22"/>
+                <w:lang w:val="es-PE"/>
+              </w:rPr>
+              <w:t>Ver perfiles de una cuenta. Se muestran las siguientes especificaciones:</w:t>
+            </w:r>
+          </w:p>
+          <w:p>
+            <w:pPr>
+              <w:numPr>
+                <w:ilvl w:val="0"/>
+                <w:numId w:val="1"/>
+              </w:numPr>
+              <w:pBdr>
+                <w:top w:val="nil"/>
+                <w:left w:val="nil"/>
+                <w:bottom w:val="nil"/>
+                <w:right w:val="nil"/>
+                <w:between w:val="nil"/>
+              </w:pBdr>
+              <w:spacing w:line="360" w:lineRule="auto"/>
+              <w:ind w:left="708" w:hanging="283"/>
+              <w:rPr>
+                <w:sz w:val="22"/>
+                <w:szCs w:val="22"/>
+                <w:lang w:val="es-PE"/>
+              </w:rPr>
+            </w:pPr>
+            <w:r>
+              <w:rPr>
+                <w:sz w:val="22"/>
+                <w:szCs w:val="22"/>
+                <w:lang w:val="es-PE"/>
+              </w:rPr>
+              <w:t>ID.</w:t>
+            </w:r>
+          </w:p>
+          <w:p>
+            <w:pPr>
+              <w:numPr>
+                <w:ilvl w:val="0"/>
+                <w:numId w:val="1"/>
+              </w:numPr>
+              <w:pBdr>
+                <w:top w:val="nil"/>
+                <w:left w:val="nil"/>
+                <w:bottom w:val="nil"/>
+                <w:right w:val="nil"/>
+                <w:between w:val="nil"/>
+              </w:pBdr>
+              <w:spacing w:line="360" w:lineRule="auto"/>
+              <w:ind w:left="708" w:hanging="283"/>
+              <w:rPr>
+                <w:sz w:val="22"/>
+                <w:szCs w:val="22"/>
+                <w:lang w:val="es-PE"/>
+              </w:rPr>
+            </w:pPr>
+            <w:r>
+              <w:rPr>
+                <w:sz w:val="22"/>
+                <w:szCs w:val="22"/>
+                <w:lang w:val="es-PE"/>
+              </w:rPr>
+              <w:t>Nombres del cliente.</w:t>
+            </w:r>
+          </w:p>
+          <w:p>
+            <w:pPr>
+              <w:numPr>
+                <w:ilvl w:val="0"/>
+                <w:numId w:val="1"/>
+              </w:numPr>
+              <w:pBdr>
+                <w:top w:val="nil"/>
+                <w:left w:val="nil"/>
+                <w:bottom w:val="nil"/>
+                <w:right w:val="nil"/>
+                <w:between w:val="nil"/>
+              </w:pBdr>
+              <w:spacing w:line="360" w:lineRule="auto"/>
+              <w:ind w:left="708" w:hanging="283"/>
+              <w:rPr>
+                <w:sz w:val="22"/>
+                <w:szCs w:val="22"/>
+                <w:lang w:val="es-PE"/>
+              </w:rPr>
+            </w:pPr>
+            <w:r>
+              <w:rPr>
+                <w:sz w:val="22"/>
+                <w:szCs w:val="22"/>
+                <w:lang w:val="es-PE"/>
+              </w:rPr>
+              <w:t>Apellidos del cliente.</w:t>
+            </w:r>
+          </w:p>
+          <w:p>
+            <w:pPr>
+              <w:numPr>
+                <w:ilvl w:val="0"/>
+                <w:numId w:val="1"/>
+              </w:numPr>
+              <w:pBdr>
+                <w:top w:val="nil"/>
+                <w:left w:val="nil"/>
+                <w:bottom w:val="nil"/>
+                <w:right w:val="nil"/>
+                <w:between w:val="nil"/>
+              </w:pBdr>
+              <w:spacing w:line="360" w:lineRule="auto"/>
+              <w:ind w:left="708" w:hanging="283"/>
+              <w:rPr>
+                <w:sz w:val="22"/>
+                <w:szCs w:val="22"/>
+                <w:lang w:val="es-PE"/>
+              </w:rPr>
+            </w:pPr>
+            <w:r>
+              <w:rPr>
+                <w:sz w:val="22"/>
+                <w:szCs w:val="22"/>
+                <w:lang w:val="es-PE"/>
+              </w:rPr>
+              <w:t>Teléfono de contacto.</w:t>
+            </w:r>
+          </w:p>
+          <w:p>
+            <w:pPr>
+              <w:numPr>
+                <w:ilvl w:val="0"/>
+                <w:numId w:val="1"/>
+              </w:numPr>
+              <w:pBdr>
+                <w:top w:val="nil"/>
+                <w:left w:val="nil"/>
+                <w:bottom w:val="nil"/>
+                <w:right w:val="nil"/>
+                <w:between w:val="nil"/>
+              </w:pBdr>
+              <w:spacing w:line="360" w:lineRule="auto"/>
+              <w:ind w:left="708" w:hanging="283"/>
+              <w:rPr>
+                <w:sz w:val="22"/>
+                <w:szCs w:val="22"/>
+                <w:lang w:val="es-PE"/>
+              </w:rPr>
+            </w:pPr>
+            <w:r>
+              <w:rPr>
+                <w:sz w:val="22"/>
+                <w:szCs w:val="22"/>
+                <w:lang w:val="es-PE"/>
+              </w:rPr>
+              <w:t>Fecha de inicio.</w:t>
+            </w:r>
+          </w:p>
+          <w:p>
+            <w:pPr>
+              <w:numPr>
+                <w:ilvl w:val="0"/>
+                <w:numId w:val="1"/>
+              </w:numPr>
+              <w:pBdr>
+                <w:top w:val="nil"/>
+                <w:left w:val="nil"/>
+                <w:bottom w:val="nil"/>
+                <w:right w:val="nil"/>
+                <w:between w:val="nil"/>
+              </w:pBdr>
+              <w:spacing w:line="360" w:lineRule="auto"/>
+              <w:ind w:left="708" w:hanging="283"/>
+              <w:rPr>
+                <w:sz w:val="22"/>
+                <w:szCs w:val="22"/>
+                <w:lang w:val="es-PE"/>
+              </w:rPr>
+            </w:pPr>
+            <w:r>
+              <w:rPr>
+                <w:sz w:val="22"/>
+                <w:szCs w:val="22"/>
+                <w:lang w:val="es-PE"/>
+              </w:rPr>
+              <w:t>Tiempo de duración (en meses).</w:t>
+            </w:r>
+          </w:p>
+          <w:p>
+            <w:pPr>
+              <w:numPr>
+                <w:ilvl w:val="0"/>
+                <w:numId w:val="1"/>
+              </w:numPr>
+              <w:pBdr>
+                <w:top w:val="nil"/>
+                <w:left w:val="nil"/>
+                <w:bottom w:val="nil"/>
+                <w:right w:val="nil"/>
+                <w:between w:val="nil"/>
+              </w:pBdr>
+              <w:spacing w:line="360" w:lineRule="auto"/>
+              <w:ind w:left="708" w:hanging="283"/>
+              <w:rPr>
+                <w:sz w:val="22"/>
+                <w:szCs w:val="22"/>
+                <w:lang w:val="es-PE"/>
+              </w:rPr>
+            </w:pPr>
+            <w:r>
+              <w:rPr>
+                <w:sz w:val="22"/>
+                <w:szCs w:val="22"/>
+                <w:lang w:val="es-PE"/>
+              </w:rPr>
+              <w:t>Nombre del perfil.</w:t>
+            </w:r>
+          </w:p>
+          <w:p>
+            <w:pPr>
+              <w:numPr>
+                <w:ilvl w:val="0"/>
+                <w:numId w:val="1"/>
+              </w:numPr>
+              <w:pBdr>
+                <w:top w:val="nil"/>
+                <w:left w:val="nil"/>
+                <w:bottom w:val="nil"/>
+                <w:right w:val="nil"/>
+                <w:between w:val="nil"/>
+              </w:pBdr>
+              <w:spacing w:line="360" w:lineRule="auto"/>
+              <w:ind w:left="708" w:hanging="283"/>
+              <w:rPr>
+                <w:sz w:val="22"/>
+                <w:szCs w:val="22"/>
+                <w:lang w:val="es-PE"/>
+              </w:rPr>
+            </w:pPr>
+            <w:r>
+              <w:rPr>
+                <w:sz w:val="22"/>
+                <w:szCs w:val="22"/>
+                <w:lang w:val="es-PE"/>
+              </w:rPr>
+              <w:lastRenderedPageBreak/>
+              <w:t>PIN.</w:t>
+            </w:r>
+          </w:p>
+          <w:p>
+            <w:pPr>
+              <w:numPr>
+                <w:ilvl w:val="0"/>
+                <w:numId w:val="14"/>
+              </w:numPr>
+              <w:spacing w:line="360" w:lineRule="auto"/>
+              <w:ind w:left="425" w:hanging="425"/>
+              <w:rPr>
+                <w:sz w:val="22"/>
+                <w:szCs w:val="22"/>
+                <w:lang w:val="es-PE"/>
+              </w:rPr>
+            </w:pPr>
+            <w:r>
+              <w:rPr>
+                <w:sz w:val="22"/>
+                <w:szCs w:val="22"/>
+                <w:lang w:val="es-PE"/>
+              </w:rPr>
+              <w:t>Editar perfil de una cuenta. Se ingresan las siguientes especificaciones:</w:t>
+            </w:r>
+          </w:p>
+          <w:p>
+            <w:pPr>
+              <w:numPr>
+                <w:ilvl w:val="0"/>
+                <w:numId w:val="1"/>
+              </w:numPr>
+              <w:pBdr>
+                <w:top w:val="nil"/>
+                <w:left w:val="nil"/>
+                <w:bottom w:val="nil"/>
+                <w:right w:val="nil"/>
+                <w:between w:val="nil"/>
+              </w:pBdr>
+              <w:spacing w:line="360" w:lineRule="auto"/>
+              <w:ind w:left="708" w:hanging="283"/>
+              <w:rPr>
+                <w:sz w:val="22"/>
+                <w:szCs w:val="22"/>
+                <w:lang w:val="es-PE"/>
+              </w:rPr>
+            </w:pPr>
+            <w:r>
+              <w:rPr>
+                <w:sz w:val="22"/>
+                <w:szCs w:val="22"/>
+                <w:lang w:val="es-PE"/>
+              </w:rPr>
+              <w:t>Teléfono de contacto.</w:t>
+            </w:r>
+          </w:p>
+          <w:p>
+            <w:pPr>
+              <w:numPr>
+                <w:ilvl w:val="0"/>
+                <w:numId w:val="1"/>
+              </w:numPr>
+              <w:pBdr>
+                <w:top w:val="nil"/>
+                <w:left w:val="nil"/>
+                <w:bottom w:val="nil"/>
+                <w:right w:val="nil"/>
+                <w:between w:val="nil"/>
+              </w:pBdr>
+              <w:spacing w:line="360" w:lineRule="auto"/>
+              <w:ind w:left="708" w:hanging="283"/>
+              <w:rPr>
+                <w:sz w:val="22"/>
+                <w:szCs w:val="22"/>
+                <w:lang w:val="es-PE"/>
+              </w:rPr>
+            </w:pPr>
+            <w:r>
+              <w:rPr>
+                <w:sz w:val="22"/>
+                <w:szCs w:val="22"/>
+                <w:lang w:val="es-PE"/>
+              </w:rPr>
+              <w:t>Tiempo de duración (en meses).</w:t>
+            </w:r>
+          </w:p>
+          <w:p>
+            <w:pPr>
+              <w:numPr>
+                <w:ilvl w:val="0"/>
+                <w:numId w:val="1"/>
+              </w:numPr>
+              <w:pBdr>
+                <w:top w:val="nil"/>
+                <w:left w:val="nil"/>
+                <w:bottom w:val="nil"/>
+                <w:right w:val="nil"/>
+                <w:between w:val="nil"/>
+              </w:pBdr>
+              <w:spacing w:line="360" w:lineRule="auto"/>
+              <w:ind w:left="708" w:hanging="283"/>
+              <w:rPr>
+                <w:sz w:val="22"/>
+                <w:szCs w:val="22"/>
+                <w:lang w:val="es-PE"/>
+              </w:rPr>
+            </w:pPr>
+            <w:r>
+              <w:rPr>
+                <w:sz w:val="22"/>
+                <w:szCs w:val="22"/>
+                <w:lang w:val="es-PE"/>
+              </w:rPr>
+              <w:t>Nombre del perfil.</w:t>
+            </w:r>
+          </w:p>
+          <w:p>
+            <w:pPr>
+              <w:numPr>
+                <w:ilvl w:val="0"/>
+                <w:numId w:val="1"/>
+              </w:numPr>
+              <w:pBdr>
+                <w:top w:val="nil"/>
+                <w:left w:val="nil"/>
+                <w:bottom w:val="nil"/>
+                <w:right w:val="nil"/>
+                <w:between w:val="nil"/>
+              </w:pBdr>
+              <w:spacing w:line="360" w:lineRule="auto"/>
+              <w:ind w:left="708" w:hanging="283"/>
+              <w:rPr>
+                <w:sz w:val="22"/>
+                <w:szCs w:val="22"/>
+                <w:lang w:val="es-PE"/>
+              </w:rPr>
+            </w:pPr>
+            <w:r>
+              <w:rPr>
+                <w:sz w:val="22"/>
+                <w:szCs w:val="22"/>
+                <w:lang w:val="es-PE"/>
+              </w:rPr>
+              <w:t>PIN.</w:t>
+            </w:r>
+          </w:p>
+          <w:p>
+            <w:pPr>
+              <w:numPr>
+                <w:ilvl w:val="0"/>
+                <w:numId w:val="14"/>
+              </w:numPr>
+              <w:spacing w:line="360" w:lineRule="auto"/>
+              <w:ind w:left="425" w:hanging="425"/>
+              <w:rPr>
+                <w:sz w:val="22"/>
+                <w:szCs w:val="22"/>
+                <w:lang w:val="es-PE"/>
+              </w:rPr>
+            </w:pPr>
+            <w:r>
+              <w:rPr>
+                <w:sz w:val="22"/>
+                <w:szCs w:val="22"/>
+                <w:lang w:val="es-PE"/>
+              </w:rPr>
+              <w:t>Eliminar perfil de una cuenta.</w:t>
+            </w:r>
+          </w:p>
+          <w:p>
+            <w:pPr>
+              <w:numPr>
+                <w:ilvl w:val="0"/>
+                <w:numId w:val="14"/>
+              </w:numPr>
+              <w:spacing w:line="360" w:lineRule="auto"/>
+              <w:ind w:left="425" w:hanging="425"/>
+              <w:rPr>
+                <w:sz w:val="22"/>
+                <w:szCs w:val="22"/>
+                <w:lang w:val="es-PE"/>
+              </w:rPr>
+            </w:pPr>
+            <w:r>
+              <w:rPr>
+                <w:sz w:val="22"/>
+                <w:szCs w:val="22"/>
+                <w:lang w:val="es-PE"/>
+              </w:rPr>
+              <w:t>Ver solicitudes de perfiles. Se muestran las siguientes especificaciones:</w:t>
+            </w:r>
+          </w:p>
+          <w:p>
+            <w:pPr>
+              <w:numPr>
+                <w:ilvl w:val="0"/>
+                <w:numId w:val="1"/>
+              </w:numPr>
+              <w:pBdr>
+                <w:top w:val="nil"/>
+                <w:left w:val="nil"/>
+                <w:bottom w:val="nil"/>
+                <w:right w:val="nil"/>
+                <w:between w:val="nil"/>
+              </w:pBdr>
+              <w:spacing w:line="360" w:lineRule="auto"/>
+              <w:ind w:left="708" w:hanging="283"/>
+              <w:rPr>
+                <w:sz w:val="22"/>
+                <w:szCs w:val="22"/>
+                <w:lang w:val="es-PE"/>
+              </w:rPr>
+            </w:pPr>
+            <w:r>
+              <w:rPr>
+                <w:sz w:val="22"/>
+                <w:szCs w:val="22"/>
+                <w:lang w:val="es-PE"/>
+              </w:rPr>
+              <w:t>Nombres del solicitante.</w:t>
+            </w:r>
+          </w:p>
+          <w:p>
+            <w:pPr>
+              <w:numPr>
+                <w:ilvl w:val="0"/>
+                <w:numId w:val="1"/>
+              </w:numPr>
+              <w:pBdr>
+                <w:top w:val="nil"/>
+                <w:left w:val="nil"/>
+                <w:bottom w:val="nil"/>
+                <w:right w:val="nil"/>
+                <w:between w:val="nil"/>
+              </w:pBdr>
+              <w:spacing w:line="360" w:lineRule="auto"/>
+              <w:ind w:left="708" w:hanging="283"/>
+              <w:rPr>
+                <w:sz w:val="22"/>
+                <w:szCs w:val="22"/>
+                <w:lang w:val="es-PE"/>
+              </w:rPr>
+            </w:pPr>
+            <w:r>
+              <w:rPr>
+                <w:sz w:val="22"/>
+                <w:szCs w:val="22"/>
+                <w:lang w:val="es-PE"/>
+              </w:rPr>
+              <w:t>Apellidos del solicitante.</w:t>
+            </w:r>
+          </w:p>
+          <w:p>
+            <w:pPr>
+              <w:numPr>
+                <w:ilvl w:val="0"/>
+                <w:numId w:val="1"/>
+              </w:numPr>
+              <w:pBdr>
+                <w:top w:val="nil"/>
+                <w:left w:val="nil"/>
+                <w:bottom w:val="nil"/>
+                <w:right w:val="nil"/>
+                <w:between w:val="nil"/>
+              </w:pBdr>
+              <w:spacing w:line="360" w:lineRule="auto"/>
+              <w:ind w:left="708" w:hanging="283"/>
+              <w:rPr>
+                <w:sz w:val="22"/>
+                <w:szCs w:val="22"/>
+                <w:lang w:val="es-PE"/>
+              </w:rPr>
+            </w:pPr>
+            <w:r>
+              <w:rPr>
+                <w:sz w:val="22"/>
+                <w:szCs w:val="22"/>
+                <w:lang w:val="es-PE"/>
+              </w:rPr>
+              <w:t>Teléfono de contacto.</w:t>
+            </w:r>
+          </w:p>
+          <w:p>
+            <w:pPr>
+              <w:numPr>
+                <w:ilvl w:val="0"/>
+                <w:numId w:val="1"/>
+              </w:numPr>
+              <w:pBdr>
+                <w:top w:val="nil"/>
+                <w:left w:val="nil"/>
+                <w:bottom w:val="nil"/>
+                <w:right w:val="nil"/>
+                <w:between w:val="nil"/>
+              </w:pBdr>
+              <w:spacing w:line="360" w:lineRule="auto"/>
+              <w:ind w:left="708" w:hanging="283"/>
+              <w:rPr>
+                <w:sz w:val="22"/>
+                <w:szCs w:val="22"/>
+                <w:lang w:val="es-PE"/>
+              </w:rPr>
+            </w:pPr>
+            <w:r>
+              <w:rPr>
+                <w:sz w:val="22"/>
+                <w:szCs w:val="22"/>
+                <w:lang w:val="es-PE"/>
+              </w:rPr>
+              <w:t>Plataforma.</w:t>
+            </w:r>
+          </w:p>
+          <w:p>
+            <w:pPr>
+              <w:numPr>
+                <w:ilvl w:val="0"/>
+                <w:numId w:val="1"/>
+              </w:numPr>
+              <w:pBdr>
+                <w:top w:val="nil"/>
+                <w:left w:val="nil"/>
+                <w:bottom w:val="nil"/>
+                <w:right w:val="nil"/>
+                <w:between w:val="nil"/>
+              </w:pBdr>
+              <w:spacing w:line="360" w:lineRule="auto"/>
+              <w:ind w:left="708" w:hanging="283"/>
+              <w:rPr>
+                <w:sz w:val="22"/>
+                <w:szCs w:val="22"/>
+                <w:lang w:val="es-PE"/>
+              </w:rPr>
+            </w:pPr>
+            <w:r>
+              <w:rPr>
+                <w:sz w:val="22"/>
+                <w:szCs w:val="22"/>
+                <w:lang w:val="es-PE"/>
+              </w:rPr>
+              <w:t>Fecha de inicio.</w:t>
+            </w:r>
+          </w:p>
+          <w:p>
+            <w:pPr>
+              <w:numPr>
+                <w:ilvl w:val="0"/>
+                <w:numId w:val="1"/>
+              </w:numPr>
+              <w:pBdr>
+                <w:top w:val="nil"/>
+                <w:left w:val="nil"/>
+                <w:bottom w:val="nil"/>
+                <w:right w:val="nil"/>
+                <w:between w:val="nil"/>
+              </w:pBdr>
+              <w:spacing w:line="360" w:lineRule="auto"/>
+              <w:ind w:left="708" w:hanging="283"/>
+              <w:rPr>
+                <w:sz w:val="22"/>
+                <w:szCs w:val="22"/>
+                <w:lang w:val="es-PE"/>
+              </w:rPr>
+            </w:pPr>
+            <w:r>
+              <w:rPr>
+                <w:sz w:val="22"/>
+                <w:szCs w:val="22"/>
+                <w:lang w:val="es-PE"/>
+              </w:rPr>
+              <w:t>Tiempo de duración (en meses).</w:t>
+            </w:r>
+          </w:p>
+          <w:p>
+            <w:pPr>
+              <w:numPr>
+                <w:ilvl w:val="0"/>
+                <w:numId w:val="1"/>
+              </w:numPr>
+              <w:pBdr>
+                <w:top w:val="nil"/>
+                <w:left w:val="nil"/>
+                <w:bottom w:val="nil"/>
+                <w:right w:val="nil"/>
+                <w:between w:val="nil"/>
+              </w:pBdr>
+              <w:spacing w:line="360" w:lineRule="auto"/>
+              <w:ind w:left="708" w:hanging="283"/>
+              <w:rPr>
+                <w:sz w:val="22"/>
+                <w:szCs w:val="22"/>
+                <w:lang w:val="es-PE"/>
+              </w:rPr>
+            </w:pPr>
+            <w:r>
+              <w:rPr>
+                <w:sz w:val="22"/>
+                <w:szCs w:val="22"/>
+                <w:lang w:val="es-PE"/>
+              </w:rPr>
+              <w:t>Captura de pago (URL).</w:t>
             </w:r>
           </w:p>
           <w:p>
@@ -3415,925 +4078,6 @@
                 <w:between w:val="nil"/>
               </w:pBdr>
               <w:spacing w:line="360" w:lineRule="auto"/>
-              <w:ind w:left="708" w:hanging="283"/>
-              <w:rPr>
-                <w:sz w:val="22"/>
-                <w:szCs w:val="22"/>
-                <w:lang w:val="es-PE"/>
-              </w:rPr>
-            </w:pPr>
-            <w:r>
-              <w:rPr>
-                <w:sz w:val="22"/>
-                <w:szCs w:val="22"/>
-                <w:lang w:val="es-PE"/>
-              </w:rPr>
-              <w:t>Correo electrónico.</w:t>
-            </w:r>
-          </w:p>
-          <w:p>
-            <w:pPr>
-              <w:numPr>
-                <w:ilvl w:val="0"/>
-                <w:numId w:val="12"/>
-              </w:numPr>
-              <w:pBdr>
-                <w:top w:val="nil"/>
-                <w:left w:val="nil"/>
-                <w:bottom w:val="nil"/>
-                <w:right w:val="nil"/>
-                <w:between w:val="nil"/>
-              </w:pBdr>
-              <w:spacing w:line="360" w:lineRule="auto"/>
-              <w:ind w:left="708" w:hanging="283"/>
-              <w:rPr>
-                <w:sz w:val="22"/>
-                <w:szCs w:val="22"/>
-                <w:lang w:val="es-PE"/>
-              </w:rPr>
-            </w:pPr>
-            <w:r>
-              <w:rPr>
-                <w:sz w:val="22"/>
-                <w:szCs w:val="22"/>
-                <w:lang w:val="es-PE"/>
-              </w:rPr>
-              <w:t>Contraseña.</w:t>
-            </w:r>
-          </w:p>
-          <w:p>
-            <w:pPr>
-              <w:numPr>
-                <w:ilvl w:val="0"/>
-                <w:numId w:val="12"/>
-              </w:numPr>
-              <w:pBdr>
-                <w:top w:val="nil"/>
-                <w:left w:val="nil"/>
-                <w:bottom w:val="nil"/>
-                <w:right w:val="nil"/>
-                <w:between w:val="nil"/>
-              </w:pBdr>
-              <w:spacing w:line="360" w:lineRule="auto"/>
-              <w:ind w:left="708" w:hanging="283"/>
-              <w:rPr>
-                <w:sz w:val="22"/>
-                <w:szCs w:val="22"/>
-                <w:lang w:val="es-PE"/>
-              </w:rPr>
-            </w:pPr>
-            <w:r>
-              <w:rPr>
-                <w:sz w:val="22"/>
-                <w:szCs w:val="22"/>
-                <w:lang w:val="es-PE"/>
-              </w:rPr>
-              <w:t>Precio.</w:t>
-            </w:r>
-          </w:p>
-          <w:p>
-            <w:pPr>
-              <w:numPr>
-                <w:ilvl w:val="0"/>
-                <w:numId w:val="12"/>
-              </w:numPr>
-              <w:pBdr>
-                <w:top w:val="nil"/>
-                <w:left w:val="nil"/>
-                <w:bottom w:val="nil"/>
-                <w:right w:val="nil"/>
-                <w:between w:val="nil"/>
-              </w:pBdr>
-              <w:spacing w:line="360" w:lineRule="auto"/>
-              <w:ind w:left="708" w:hanging="283"/>
-              <w:rPr>
-                <w:sz w:val="22"/>
-                <w:szCs w:val="22"/>
-                <w:lang w:val="es-PE"/>
-              </w:rPr>
-            </w:pPr>
-            <w:r>
-              <w:rPr>
-                <w:sz w:val="22"/>
-                <w:szCs w:val="22"/>
-                <w:lang w:val="es-PE"/>
-              </w:rPr>
-              <w:t>Plataforma.</w:t>
-            </w:r>
-          </w:p>
-          <w:p>
-            <w:pPr>
-              <w:numPr>
-                <w:ilvl w:val="0"/>
-                <w:numId w:val="16"/>
-              </w:numPr>
-              <w:spacing w:line="360" w:lineRule="auto"/>
-              <w:ind w:left="425" w:hanging="425"/>
-              <w:rPr>
-                <w:sz w:val="22"/>
-                <w:szCs w:val="22"/>
-                <w:lang w:val="es-PE"/>
-              </w:rPr>
-            </w:pPr>
-            <w:r>
-              <w:rPr>
-                <w:sz w:val="22"/>
-                <w:szCs w:val="22"/>
-                <w:lang w:val="es-PE"/>
-              </w:rPr>
-              <w:t>Editar cuenta. Se ingresan las siguientes especificaciones:</w:t>
-            </w:r>
-          </w:p>
-          <w:p>
-            <w:pPr>
-              <w:numPr>
-                <w:ilvl w:val="0"/>
-                <w:numId w:val="12"/>
-              </w:numPr>
-              <w:pBdr>
-                <w:top w:val="nil"/>
-                <w:left w:val="nil"/>
-                <w:bottom w:val="nil"/>
-                <w:right w:val="nil"/>
-                <w:between w:val="nil"/>
-              </w:pBdr>
-              <w:spacing w:line="360" w:lineRule="auto"/>
-              <w:ind w:left="708" w:hanging="283"/>
-              <w:rPr>
-                <w:sz w:val="22"/>
-                <w:szCs w:val="22"/>
-                <w:lang w:val="es-PE"/>
-              </w:rPr>
-            </w:pPr>
-            <w:r>
-              <w:rPr>
-                <w:sz w:val="22"/>
-                <w:szCs w:val="22"/>
-                <w:lang w:val="es-PE"/>
-              </w:rPr>
-              <w:t>Correo electrónico.</w:t>
-            </w:r>
-          </w:p>
-          <w:p>
-            <w:pPr>
-              <w:numPr>
-                <w:ilvl w:val="0"/>
-                <w:numId w:val="12"/>
-              </w:numPr>
-              <w:pBdr>
-                <w:top w:val="nil"/>
-                <w:left w:val="nil"/>
-                <w:bottom w:val="nil"/>
-                <w:right w:val="nil"/>
-                <w:between w:val="nil"/>
-              </w:pBdr>
-              <w:spacing w:line="360" w:lineRule="auto"/>
-              <w:ind w:left="708" w:hanging="283"/>
-              <w:rPr>
-                <w:sz w:val="22"/>
-                <w:szCs w:val="22"/>
-                <w:lang w:val="es-PE"/>
-              </w:rPr>
-            </w:pPr>
-            <w:r>
-              <w:rPr>
-                <w:sz w:val="22"/>
-                <w:szCs w:val="22"/>
-                <w:lang w:val="es-PE"/>
-              </w:rPr>
-              <w:t>Contraseña.</w:t>
-            </w:r>
-          </w:p>
-          <w:p>
-            <w:pPr>
-              <w:numPr>
-                <w:ilvl w:val="0"/>
-                <w:numId w:val="12"/>
-              </w:numPr>
-              <w:pBdr>
-                <w:top w:val="nil"/>
-                <w:left w:val="nil"/>
-                <w:bottom w:val="nil"/>
-                <w:right w:val="nil"/>
-                <w:between w:val="nil"/>
-              </w:pBdr>
-              <w:spacing w:line="360" w:lineRule="auto"/>
-              <w:ind w:left="708" w:hanging="283"/>
-              <w:rPr>
-                <w:sz w:val="22"/>
-                <w:szCs w:val="22"/>
-                <w:lang w:val="es-PE"/>
-              </w:rPr>
-            </w:pPr>
-            <w:r>
-              <w:rPr>
-                <w:sz w:val="22"/>
-                <w:szCs w:val="22"/>
-                <w:lang w:val="es-PE"/>
-              </w:rPr>
-              <w:t>Precio.</w:t>
-            </w:r>
-          </w:p>
-          <w:p>
-            <w:pPr>
-              <w:numPr>
-                <w:ilvl w:val="0"/>
-                <w:numId w:val="16"/>
-              </w:numPr>
-              <w:spacing w:line="360" w:lineRule="auto"/>
-              <w:ind w:left="425" w:hanging="425"/>
-              <w:rPr>
-                <w:sz w:val="22"/>
-                <w:szCs w:val="22"/>
-                <w:lang w:val="es-PE"/>
-              </w:rPr>
-            </w:pPr>
-            <w:r>
-              <w:rPr>
-                <w:sz w:val="22"/>
-                <w:szCs w:val="22"/>
-                <w:lang w:val="es-PE"/>
-              </w:rPr>
-              <w:t>Eliminar cuenta.</w:t>
-            </w:r>
-          </w:p>
-          <w:p>
-            <w:pPr>
-              <w:numPr>
-                <w:ilvl w:val="0"/>
-                <w:numId w:val="16"/>
-              </w:numPr>
-              <w:spacing w:line="360" w:lineRule="auto"/>
-              <w:ind w:left="425" w:hanging="425"/>
-              <w:rPr>
-                <w:sz w:val="22"/>
-                <w:szCs w:val="22"/>
-                <w:lang w:val="es-PE"/>
-              </w:rPr>
-            </w:pPr>
-            <w:r>
-              <w:rPr>
-                <w:sz w:val="22"/>
-                <w:szCs w:val="22"/>
-                <w:lang w:val="es-PE"/>
-              </w:rPr>
-              <w:t>Ver perfiles de una cuenta. Se muestran las siguientes especificaciones:</w:t>
-            </w:r>
-          </w:p>
-          <w:p>
-            <w:pPr>
-              <w:numPr>
-                <w:ilvl w:val="0"/>
-                <w:numId w:val="12"/>
-              </w:numPr>
-              <w:pBdr>
-                <w:top w:val="nil"/>
-                <w:left w:val="nil"/>
-                <w:bottom w:val="nil"/>
-                <w:right w:val="nil"/>
-                <w:between w:val="nil"/>
-              </w:pBdr>
-              <w:spacing w:line="360" w:lineRule="auto"/>
-              <w:ind w:left="708" w:hanging="283"/>
-              <w:rPr>
-                <w:sz w:val="22"/>
-                <w:szCs w:val="22"/>
-                <w:lang w:val="es-PE"/>
-              </w:rPr>
-            </w:pPr>
-            <w:r>
-              <w:rPr>
-                <w:sz w:val="22"/>
-                <w:szCs w:val="22"/>
-                <w:lang w:val="es-PE"/>
-              </w:rPr>
-              <w:t>ID.</w:t>
-            </w:r>
-          </w:p>
-          <w:p>
-            <w:pPr>
-              <w:numPr>
-                <w:ilvl w:val="0"/>
-                <w:numId w:val="12"/>
-              </w:numPr>
-              <w:pBdr>
-                <w:top w:val="nil"/>
-                <w:left w:val="nil"/>
-                <w:bottom w:val="nil"/>
-                <w:right w:val="nil"/>
-                <w:between w:val="nil"/>
-              </w:pBdr>
-              <w:spacing w:line="360" w:lineRule="auto"/>
-              <w:ind w:left="708" w:hanging="283"/>
-              <w:rPr>
-                <w:sz w:val="22"/>
-                <w:szCs w:val="22"/>
-                <w:lang w:val="es-PE"/>
-              </w:rPr>
-            </w:pPr>
-            <w:r>
-              <w:rPr>
-                <w:sz w:val="22"/>
-                <w:szCs w:val="22"/>
-                <w:lang w:val="es-PE"/>
-              </w:rPr>
-              <w:t>Nombres del cliente.</w:t>
-            </w:r>
-          </w:p>
-          <w:p>
-            <w:pPr>
-              <w:numPr>
-                <w:ilvl w:val="0"/>
-                <w:numId w:val="12"/>
-              </w:numPr>
-              <w:pBdr>
-                <w:top w:val="nil"/>
-                <w:left w:val="nil"/>
-                <w:bottom w:val="nil"/>
-                <w:right w:val="nil"/>
-                <w:between w:val="nil"/>
-              </w:pBdr>
-              <w:spacing w:line="360" w:lineRule="auto"/>
-              <w:ind w:left="708" w:hanging="283"/>
-              <w:rPr>
-                <w:sz w:val="22"/>
-                <w:szCs w:val="22"/>
-                <w:lang w:val="es-PE"/>
-              </w:rPr>
-            </w:pPr>
-            <w:r>
-              <w:rPr>
-                <w:sz w:val="22"/>
-                <w:szCs w:val="22"/>
-                <w:lang w:val="es-PE"/>
-              </w:rPr>
-              <w:t>Apellidos del cliente.</w:t>
-            </w:r>
-          </w:p>
-          <w:p>
-            <w:pPr>
-              <w:numPr>
-                <w:ilvl w:val="0"/>
-                <w:numId w:val="12"/>
-              </w:numPr>
-              <w:pBdr>
-                <w:top w:val="nil"/>
-                <w:left w:val="nil"/>
-                <w:bottom w:val="nil"/>
-                <w:right w:val="nil"/>
-                <w:between w:val="nil"/>
-              </w:pBdr>
-              <w:spacing w:line="360" w:lineRule="auto"/>
-              <w:ind w:left="708" w:hanging="283"/>
-              <w:rPr>
-                <w:sz w:val="22"/>
-                <w:szCs w:val="22"/>
-                <w:lang w:val="es-PE"/>
-              </w:rPr>
-            </w:pPr>
-            <w:r>
-              <w:rPr>
-                <w:sz w:val="22"/>
-                <w:szCs w:val="22"/>
-                <w:lang w:val="es-PE"/>
-              </w:rPr>
-              <w:t>Teléfono de contacto.</w:t>
-            </w:r>
-          </w:p>
-          <w:p>
-            <w:pPr>
-              <w:numPr>
-                <w:ilvl w:val="0"/>
-                <w:numId w:val="12"/>
-              </w:numPr>
-              <w:pBdr>
-                <w:top w:val="nil"/>
-                <w:left w:val="nil"/>
-                <w:bottom w:val="nil"/>
-                <w:right w:val="nil"/>
-                <w:between w:val="nil"/>
-              </w:pBdr>
-              <w:spacing w:line="360" w:lineRule="auto"/>
-              <w:ind w:left="708" w:hanging="283"/>
-              <w:rPr>
-                <w:sz w:val="22"/>
-                <w:szCs w:val="22"/>
-                <w:lang w:val="es-PE"/>
-              </w:rPr>
-            </w:pPr>
-            <w:r>
-              <w:rPr>
-                <w:sz w:val="22"/>
-                <w:szCs w:val="22"/>
-                <w:lang w:val="es-PE"/>
-              </w:rPr>
-              <w:t>Fecha de inicio.</w:t>
-            </w:r>
-          </w:p>
-          <w:p>
-            <w:pPr>
-              <w:numPr>
-                <w:ilvl w:val="0"/>
-                <w:numId w:val="12"/>
-              </w:numPr>
-              <w:pBdr>
-                <w:top w:val="nil"/>
-                <w:left w:val="nil"/>
-                <w:bottom w:val="nil"/>
-                <w:right w:val="nil"/>
-                <w:between w:val="nil"/>
-              </w:pBdr>
-              <w:spacing w:line="360" w:lineRule="auto"/>
-              <w:ind w:left="708" w:hanging="283"/>
-              <w:rPr>
-                <w:sz w:val="22"/>
-                <w:szCs w:val="22"/>
-                <w:lang w:val="es-PE"/>
-              </w:rPr>
-            </w:pPr>
-            <w:r>
-              <w:rPr>
-                <w:sz w:val="22"/>
-                <w:szCs w:val="22"/>
-                <w:lang w:val="es-PE"/>
-              </w:rPr>
-              <w:t>Tiempo de duración (en meses).</w:t>
-            </w:r>
-          </w:p>
-          <w:p>
-            <w:pPr>
-              <w:numPr>
-                <w:ilvl w:val="0"/>
-                <w:numId w:val="12"/>
-              </w:numPr>
-              <w:pBdr>
-                <w:top w:val="nil"/>
-                <w:left w:val="nil"/>
-                <w:bottom w:val="nil"/>
-                <w:right w:val="nil"/>
-                <w:between w:val="nil"/>
-              </w:pBdr>
-              <w:spacing w:line="360" w:lineRule="auto"/>
-              <w:ind w:left="708" w:hanging="283"/>
-              <w:rPr>
-                <w:sz w:val="22"/>
-                <w:szCs w:val="22"/>
-                <w:lang w:val="es-PE"/>
-              </w:rPr>
-            </w:pPr>
-            <w:r>
-              <w:rPr>
-                <w:sz w:val="22"/>
-                <w:szCs w:val="22"/>
-                <w:lang w:val="es-PE"/>
-              </w:rPr>
-              <w:t>Nombre del perfil.</w:t>
-            </w:r>
-          </w:p>
-          <w:p>
-            <w:pPr>
-              <w:numPr>
-                <w:ilvl w:val="0"/>
-                <w:numId w:val="12"/>
-              </w:numPr>
-              <w:pBdr>
-                <w:top w:val="nil"/>
-                <w:left w:val="nil"/>
-                <w:bottom w:val="nil"/>
-                <w:right w:val="nil"/>
-                <w:between w:val="nil"/>
-              </w:pBdr>
-              <w:spacing w:line="360" w:lineRule="auto"/>
-              <w:ind w:left="708" w:hanging="283"/>
-              <w:rPr>
-                <w:sz w:val="22"/>
-                <w:szCs w:val="22"/>
-                <w:lang w:val="es-PE"/>
-              </w:rPr>
-            </w:pPr>
-            <w:r>
-              <w:rPr>
-                <w:sz w:val="22"/>
-                <w:szCs w:val="22"/>
-                <w:lang w:val="es-PE"/>
-              </w:rPr>
-              <w:lastRenderedPageBreak/>
-              <w:t>PIN.</w:t>
-            </w:r>
-          </w:p>
-          <w:p>
-            <w:pPr>
-              <w:numPr>
-                <w:ilvl w:val="0"/>
-                <w:numId w:val="25"/>
-              </w:numPr>
-              <w:spacing w:line="360" w:lineRule="auto"/>
-              <w:ind w:left="425" w:hanging="425"/>
-              <w:rPr>
-                <w:sz w:val="22"/>
-                <w:szCs w:val="22"/>
-                <w:lang w:val="es-PE"/>
-              </w:rPr>
-            </w:pPr>
-            <w:r>
-              <w:rPr>
-                <w:sz w:val="22"/>
-                <w:szCs w:val="22"/>
-                <w:lang w:val="es-PE"/>
-              </w:rPr>
-              <w:t>Editar perfil de una cuenta. Se ingresan las siguientes especificaciones:</w:t>
-            </w:r>
-          </w:p>
-          <w:p>
-            <w:pPr>
-              <w:numPr>
-                <w:ilvl w:val="0"/>
-                <w:numId w:val="12"/>
-              </w:numPr>
-              <w:pBdr>
-                <w:top w:val="nil"/>
-                <w:left w:val="nil"/>
-                <w:bottom w:val="nil"/>
-                <w:right w:val="nil"/>
-                <w:between w:val="nil"/>
-              </w:pBdr>
-              <w:spacing w:line="360" w:lineRule="auto"/>
-              <w:ind w:left="708" w:hanging="283"/>
-              <w:rPr>
-                <w:sz w:val="22"/>
-                <w:szCs w:val="22"/>
-                <w:lang w:val="es-PE"/>
-              </w:rPr>
-            </w:pPr>
-            <w:r>
-              <w:rPr>
-                <w:sz w:val="22"/>
-                <w:szCs w:val="22"/>
-                <w:lang w:val="es-PE"/>
-              </w:rPr>
-              <w:t>Teléfono de contacto.</w:t>
-            </w:r>
-          </w:p>
-          <w:p>
-            <w:pPr>
-              <w:numPr>
-                <w:ilvl w:val="0"/>
-                <w:numId w:val="12"/>
-              </w:numPr>
-              <w:pBdr>
-                <w:top w:val="nil"/>
-                <w:left w:val="nil"/>
-                <w:bottom w:val="nil"/>
-                <w:right w:val="nil"/>
-                <w:between w:val="nil"/>
-              </w:pBdr>
-              <w:spacing w:line="360" w:lineRule="auto"/>
-              <w:ind w:left="708" w:hanging="283"/>
-              <w:rPr>
-                <w:sz w:val="22"/>
-                <w:szCs w:val="22"/>
-                <w:lang w:val="es-PE"/>
-              </w:rPr>
-            </w:pPr>
-            <w:r>
-              <w:rPr>
-                <w:sz w:val="22"/>
-                <w:szCs w:val="22"/>
-                <w:lang w:val="es-PE"/>
-              </w:rPr>
-              <w:t>Tiempo de duración (en meses).</w:t>
-            </w:r>
-          </w:p>
-          <w:p>
-            <w:pPr>
-              <w:numPr>
-                <w:ilvl w:val="0"/>
-                <w:numId w:val="12"/>
-              </w:numPr>
-              <w:pBdr>
-                <w:top w:val="nil"/>
-                <w:left w:val="nil"/>
-                <w:bottom w:val="nil"/>
-                <w:right w:val="nil"/>
-                <w:between w:val="nil"/>
-              </w:pBdr>
-              <w:spacing w:line="360" w:lineRule="auto"/>
-              <w:ind w:left="708" w:hanging="283"/>
-              <w:rPr>
-                <w:sz w:val="22"/>
-                <w:szCs w:val="22"/>
-                <w:lang w:val="es-PE"/>
-              </w:rPr>
-            </w:pPr>
-            <w:r>
-              <w:rPr>
-                <w:sz w:val="22"/>
-                <w:szCs w:val="22"/>
-                <w:lang w:val="es-PE"/>
-              </w:rPr>
-              <w:t>Nombre del perfil.</w:t>
-            </w:r>
-          </w:p>
-          <w:p>
-            <w:pPr>
-              <w:numPr>
-                <w:ilvl w:val="0"/>
-                <w:numId w:val="12"/>
-              </w:numPr>
-              <w:pBdr>
-                <w:top w:val="nil"/>
-                <w:left w:val="nil"/>
-                <w:bottom w:val="nil"/>
-                <w:right w:val="nil"/>
-                <w:between w:val="nil"/>
-              </w:pBdr>
-              <w:spacing w:line="360" w:lineRule="auto"/>
-              <w:ind w:left="708" w:hanging="283"/>
-              <w:rPr>
-                <w:sz w:val="22"/>
-                <w:szCs w:val="22"/>
-                <w:lang w:val="es-PE"/>
-              </w:rPr>
-            </w:pPr>
-            <w:r>
-              <w:rPr>
-                <w:sz w:val="22"/>
-                <w:szCs w:val="22"/>
-                <w:lang w:val="es-PE"/>
-              </w:rPr>
-              <w:t>PIN.</w:t>
-            </w:r>
-          </w:p>
-          <w:p>
-            <w:pPr>
-              <w:numPr>
-                <w:ilvl w:val="0"/>
-                <w:numId w:val="25"/>
-              </w:numPr>
-              <w:spacing w:line="360" w:lineRule="auto"/>
-              <w:ind w:left="425" w:hanging="425"/>
-              <w:rPr>
-                <w:sz w:val="22"/>
-                <w:szCs w:val="22"/>
-                <w:lang w:val="es-PE"/>
-              </w:rPr>
-            </w:pPr>
-            <w:r>
-              <w:rPr>
-                <w:sz w:val="22"/>
-                <w:szCs w:val="22"/>
-                <w:lang w:val="es-PE"/>
-              </w:rPr>
-              <w:t>Eliminar perfil de una cuenta.</w:t>
-            </w:r>
-          </w:p>
-          <w:p>
-            <w:pPr>
-              <w:numPr>
-                <w:ilvl w:val="0"/>
-                <w:numId w:val="25"/>
-              </w:numPr>
-              <w:spacing w:line="360" w:lineRule="auto"/>
-              <w:ind w:left="425" w:hanging="425"/>
-              <w:rPr>
-                <w:sz w:val="22"/>
-                <w:szCs w:val="22"/>
-                <w:lang w:val="es-PE"/>
-              </w:rPr>
-            </w:pPr>
-            <w:r>
-              <w:rPr>
-                <w:sz w:val="22"/>
-                <w:szCs w:val="22"/>
-                <w:lang w:val="es-PE"/>
-              </w:rPr>
-              <w:t>Ver solicitudes de perfiles. Se muestran las siguientes especificaciones:</w:t>
-            </w:r>
-          </w:p>
-          <w:p>
-            <w:pPr>
-              <w:numPr>
-                <w:ilvl w:val="0"/>
-                <w:numId w:val="12"/>
-              </w:numPr>
-              <w:pBdr>
-                <w:top w:val="nil"/>
-                <w:left w:val="nil"/>
-                <w:bottom w:val="nil"/>
-                <w:right w:val="nil"/>
-                <w:between w:val="nil"/>
-              </w:pBdr>
-              <w:spacing w:line="360" w:lineRule="auto"/>
-              <w:ind w:left="708" w:hanging="283"/>
-              <w:rPr>
-                <w:sz w:val="22"/>
-                <w:szCs w:val="22"/>
-                <w:lang w:val="es-PE"/>
-              </w:rPr>
-            </w:pPr>
-            <w:r>
-              <w:rPr>
-                <w:sz w:val="22"/>
-                <w:szCs w:val="22"/>
-                <w:lang w:val="es-PE"/>
-              </w:rPr>
-              <w:t>Nombres del solicitante.</w:t>
-            </w:r>
-          </w:p>
-          <w:p>
-            <w:pPr>
-              <w:numPr>
-                <w:ilvl w:val="0"/>
-                <w:numId w:val="12"/>
-              </w:numPr>
-              <w:pBdr>
-                <w:top w:val="nil"/>
-                <w:left w:val="nil"/>
-                <w:bottom w:val="nil"/>
-                <w:right w:val="nil"/>
-                <w:between w:val="nil"/>
-              </w:pBdr>
-              <w:spacing w:line="360" w:lineRule="auto"/>
-              <w:ind w:left="708" w:hanging="283"/>
-              <w:rPr>
-                <w:sz w:val="22"/>
-                <w:szCs w:val="22"/>
-                <w:lang w:val="es-PE"/>
-              </w:rPr>
-            </w:pPr>
-            <w:r>
-              <w:rPr>
-                <w:sz w:val="22"/>
-                <w:szCs w:val="22"/>
-                <w:lang w:val="es-PE"/>
-              </w:rPr>
-              <w:t>Apellidos del solicitante.</w:t>
-            </w:r>
-          </w:p>
-          <w:p>
-            <w:pPr>
-              <w:numPr>
-                <w:ilvl w:val="0"/>
-                <w:numId w:val="12"/>
-              </w:numPr>
-              <w:pBdr>
-                <w:top w:val="nil"/>
-                <w:left w:val="nil"/>
-                <w:bottom w:val="nil"/>
-                <w:right w:val="nil"/>
-                <w:between w:val="nil"/>
-              </w:pBdr>
-              <w:spacing w:line="360" w:lineRule="auto"/>
-              <w:ind w:left="708" w:hanging="283"/>
-              <w:rPr>
-                <w:sz w:val="22"/>
-                <w:szCs w:val="22"/>
-                <w:lang w:val="es-PE"/>
-              </w:rPr>
-            </w:pPr>
-            <w:r>
-              <w:rPr>
-                <w:sz w:val="22"/>
-                <w:szCs w:val="22"/>
-                <w:lang w:val="es-PE"/>
-              </w:rPr>
-              <w:t>Teléfono de contacto.</w:t>
-            </w:r>
-          </w:p>
-          <w:p>
-            <w:pPr>
-              <w:numPr>
-                <w:ilvl w:val="0"/>
-                <w:numId w:val="12"/>
-              </w:numPr>
-              <w:pBdr>
-                <w:top w:val="nil"/>
-                <w:left w:val="nil"/>
-                <w:bottom w:val="nil"/>
-                <w:right w:val="nil"/>
-                <w:between w:val="nil"/>
-              </w:pBdr>
-              <w:spacing w:line="360" w:lineRule="auto"/>
-              <w:ind w:left="708" w:hanging="283"/>
-              <w:rPr>
-                <w:sz w:val="22"/>
-                <w:szCs w:val="22"/>
-                <w:lang w:val="es-PE"/>
-              </w:rPr>
-            </w:pPr>
-            <w:r>
-              <w:rPr>
-                <w:sz w:val="22"/>
-                <w:szCs w:val="22"/>
-                <w:lang w:val="es-PE"/>
-              </w:rPr>
-              <w:t>Plataforma.</w:t>
-            </w:r>
-          </w:p>
-          <w:p>
-            <w:pPr>
-              <w:numPr>
-                <w:ilvl w:val="0"/>
-                <w:numId w:val="12"/>
-              </w:numPr>
-              <w:pBdr>
-                <w:top w:val="nil"/>
-                <w:left w:val="nil"/>
-                <w:bottom w:val="nil"/>
-                <w:right w:val="nil"/>
-                <w:between w:val="nil"/>
-              </w:pBdr>
-              <w:spacing w:line="360" w:lineRule="auto"/>
-              <w:ind w:left="708" w:hanging="283"/>
-              <w:rPr>
-                <w:sz w:val="22"/>
-                <w:szCs w:val="22"/>
-                <w:lang w:val="es-PE"/>
-              </w:rPr>
-            </w:pPr>
-            <w:r>
-              <w:rPr>
-                <w:sz w:val="22"/>
-                <w:szCs w:val="22"/>
-                <w:lang w:val="es-PE"/>
-              </w:rPr>
-              <w:t>Fecha de inicio.</w:t>
-            </w:r>
-          </w:p>
-          <w:p>
-            <w:pPr>
-              <w:numPr>
-                <w:ilvl w:val="0"/>
-                <w:numId w:val="12"/>
-              </w:numPr>
-              <w:pBdr>
-                <w:top w:val="nil"/>
-                <w:left w:val="nil"/>
-                <w:bottom w:val="nil"/>
-                <w:right w:val="nil"/>
-                <w:between w:val="nil"/>
-              </w:pBdr>
-              <w:spacing w:line="360" w:lineRule="auto"/>
-              <w:ind w:left="708" w:hanging="283"/>
-              <w:rPr>
-                <w:sz w:val="22"/>
-                <w:szCs w:val="22"/>
-                <w:lang w:val="es-PE"/>
-              </w:rPr>
-            </w:pPr>
-            <w:r>
-              <w:rPr>
-                <w:sz w:val="22"/>
-                <w:szCs w:val="22"/>
-                <w:lang w:val="es-PE"/>
-              </w:rPr>
-              <w:t>Tiempo de duración (en meses).</w:t>
-            </w:r>
-          </w:p>
-          <w:p>
-            <w:pPr>
-              <w:numPr>
-                <w:ilvl w:val="0"/>
-                <w:numId w:val="12"/>
-              </w:numPr>
-              <w:pBdr>
-                <w:top w:val="nil"/>
-                <w:left w:val="nil"/>
-                <w:bottom w:val="nil"/>
-                <w:right w:val="nil"/>
-                <w:between w:val="nil"/>
-              </w:pBdr>
-              <w:spacing w:line="360" w:lineRule="auto"/>
-              <w:ind w:left="708" w:hanging="283"/>
-              <w:rPr>
-                <w:sz w:val="22"/>
-                <w:szCs w:val="22"/>
-                <w:lang w:val="es-PE"/>
-              </w:rPr>
-            </w:pPr>
-            <w:r>
-              <w:rPr>
-                <w:sz w:val="22"/>
-                <w:szCs w:val="22"/>
-                <w:lang w:val="es-PE"/>
-              </w:rPr>
-              <w:t>Captura de pago (URL).</w:t>
-            </w:r>
-          </w:p>
-          <w:p>
-            <w:pPr>
-              <w:numPr>
-                <w:ilvl w:val="0"/>
-                <w:numId w:val="23"/>
-              </w:numPr>
-              <w:pBdr>
-                <w:top w:val="nil"/>
-                <w:left w:val="nil"/>
-                <w:bottom w:val="nil"/>
-                <w:right w:val="nil"/>
-                <w:between w:val="nil"/>
-              </w:pBdr>
-              <w:spacing w:line="360" w:lineRule="auto"/>
               <w:ind w:left="425" w:hanging="425"/>
               <w:rPr>
                 <w:sz w:val="22"/>
@@ -4380,7 +4124,7 @@
             <w:pPr>
               <w:numPr>
                 <w:ilvl w:val="0"/>
-                <w:numId w:val="12"/>
+                <w:numId w:val="1"/>
               </w:numPr>
               <w:spacing w:line="360" w:lineRule="auto"/>
               <w:ind w:left="708" w:hanging="283"/>
@@ -4403,7 +4147,7 @@
             <w:pPr>
               <w:numPr>
                 <w:ilvl w:val="0"/>
-                <w:numId w:val="12"/>
+                <w:numId w:val="1"/>
               </w:numPr>
               <w:spacing w:line="360" w:lineRule="auto"/>
               <w:ind w:left="708" w:hanging="283"/>
@@ -4426,7 +4170,7 @@
             <w:pPr>
               <w:numPr>
                 <w:ilvl w:val="0"/>
-                <w:numId w:val="12"/>
+                <w:numId w:val="1"/>
               </w:numPr>
               <w:spacing w:line="360" w:lineRule="auto"/>
               <w:ind w:left="708" w:hanging="283"/>
@@ -4449,7 +4193,7 @@
             <w:pPr>
               <w:numPr>
                 <w:ilvl w:val="0"/>
-                <w:numId w:val="12"/>
+                <w:numId w:val="1"/>
               </w:numPr>
               <w:spacing w:line="360" w:lineRule="auto"/>
               <w:ind w:left="708" w:hanging="283"/>
@@ -4472,7 +4216,7 @@
             <w:pPr>
               <w:numPr>
                 <w:ilvl w:val="0"/>
-                <w:numId w:val="12"/>
+                <w:numId w:val="1"/>
               </w:numPr>
               <w:spacing w:line="360" w:lineRule="auto"/>
               <w:ind w:left="708" w:hanging="283"/>
@@ -4495,7 +4239,7 @@
             <w:pPr>
               <w:numPr>
                 <w:ilvl w:val="0"/>
-                <w:numId w:val="12"/>
+                <w:numId w:val="1"/>
               </w:numPr>
               <w:spacing w:line="360" w:lineRule="auto"/>
               <w:ind w:left="708" w:hanging="283"/>
@@ -4537,7 +4281,7 @@
             <w:pPr>
               <w:numPr>
                 <w:ilvl w:val="0"/>
-                <w:numId w:val="12"/>
+                <w:numId w:val="1"/>
               </w:numPr>
               <w:spacing w:line="360" w:lineRule="auto"/>
               <w:ind w:left="708" w:hanging="283"/>
@@ -4560,7 +4304,7 @@
             <w:pPr>
               <w:numPr>
                 <w:ilvl w:val="0"/>
-                <w:numId w:val="12"/>
+                <w:numId w:val="1"/>
               </w:numPr>
               <w:spacing w:line="360" w:lineRule="auto"/>
               <w:ind w:left="708" w:hanging="283"/>
@@ -4583,7 +4327,7 @@
             <w:pPr>
               <w:numPr>
                 <w:ilvl w:val="0"/>
-                <w:numId w:val="12"/>
+                <w:numId w:val="1"/>
               </w:numPr>
               <w:spacing w:line="360" w:lineRule="auto"/>
               <w:ind w:left="708" w:hanging="283"/>
@@ -4606,7 +4350,7 @@
             <w:pPr>
               <w:numPr>
                 <w:ilvl w:val="0"/>
-                <w:numId w:val="21"/>
+                <w:numId w:val="10"/>
               </w:numPr>
               <w:spacing w:line="360" w:lineRule="auto"/>
               <w:ind w:left="425" w:hanging="425"/>
@@ -4819,27 +4563,7 @@
                 <w:szCs w:val="20"/>
                 <w:lang w:val="es-PE"/>
               </w:rPr>
-              <w:t xml:space="preserve">Documentar el Project </w:t>
-            </w:r>
-            <w:proofErr w:type="spellStart"/>
-            <w:r>
-              <w:rPr>
-                <w:rFonts w:ascii="Poppins" w:eastAsia="Poppins" w:hAnsi="Poppins" w:cs="Poppins"/>
-                <w:sz w:val="20"/>
-                <w:szCs w:val="20"/>
-                <w:lang w:val="es-PE"/>
-              </w:rPr>
-              <w:t>Charter</w:t>
-            </w:r>
-            <w:proofErr w:type="spellEnd"/>
-            <w:r>
-              <w:rPr>
-                <w:rFonts w:ascii="Poppins" w:eastAsia="Poppins" w:hAnsi="Poppins" w:cs="Poppins"/>
-                <w:sz w:val="20"/>
-                <w:szCs w:val="20"/>
-                <w:lang w:val="es-PE"/>
-              </w:rPr>
-              <w:t>.</w:t>
+              <w:t>Documentar el Project Charter.</w:t>
             </w:r>
           </w:p>
           <w:p>
@@ -4896,27 +4620,7 @@
                 <w:szCs w:val="20"/>
                 <w:lang w:val="es-PE"/>
               </w:rPr>
-              <w:t xml:space="preserve">Diseño de las ventanas en - </w:t>
-            </w:r>
-            <w:proofErr w:type="spellStart"/>
-            <w:r>
-              <w:rPr>
-                <w:rFonts w:ascii="Poppins" w:eastAsia="Poppins" w:hAnsi="Poppins" w:cs="Poppins"/>
-                <w:sz w:val="20"/>
-                <w:szCs w:val="20"/>
-                <w:lang w:val="es-PE"/>
-              </w:rPr>
-              <w:t>Whimsical</w:t>
-            </w:r>
-            <w:proofErr w:type="spellEnd"/>
-            <w:r>
-              <w:rPr>
-                <w:rFonts w:ascii="Poppins" w:eastAsia="Poppins" w:hAnsi="Poppins" w:cs="Poppins"/>
-                <w:sz w:val="20"/>
-                <w:szCs w:val="20"/>
-                <w:lang w:val="es-PE"/>
-              </w:rPr>
-              <w:t>.</w:t>
+              <w:t>Diseño de las ventanas en - Whimsical.</w:t>
             </w:r>
           </w:p>
         </w:tc>
@@ -5200,27 +4904,7 @@
                 <w:szCs w:val="20"/>
                 <w:lang w:val="es-PE"/>
               </w:rPr>
-              <w:t xml:space="preserve">Anthony Joel </w:t>
-            </w:r>
-            <w:proofErr w:type="spellStart"/>
-            <w:r>
-              <w:rPr>
-                <w:rFonts w:ascii="Poppins" w:eastAsia="Poppins" w:hAnsi="Poppins" w:cs="Poppins"/>
-                <w:sz w:val="20"/>
-                <w:szCs w:val="20"/>
-                <w:lang w:val="es-PE"/>
-              </w:rPr>
-              <w:t>Llactahuaman</w:t>
-            </w:r>
-            <w:proofErr w:type="spellEnd"/>
-            <w:r>
-              <w:rPr>
-                <w:rFonts w:ascii="Poppins" w:eastAsia="Poppins" w:hAnsi="Poppins" w:cs="Poppins"/>
-                <w:sz w:val="20"/>
-                <w:szCs w:val="20"/>
-                <w:lang w:val="es-PE"/>
-              </w:rPr>
-              <w:t xml:space="preserve"> Muguerza</w:t>
+              <w:t>Anthony Joel Llactahuaman Muguerza</w:t>
             </w:r>
           </w:p>
         </w:tc>
@@ -5617,27 +5301,7 @@
                 <w:szCs w:val="20"/>
                 <w:lang w:val="es-PE"/>
               </w:rPr>
-              <w:t xml:space="preserve">Blas </w:t>
-            </w:r>
-            <w:proofErr w:type="spellStart"/>
-            <w:r>
-              <w:rPr>
-                <w:rFonts w:ascii="Poppins" w:eastAsia="Poppins" w:hAnsi="Poppins" w:cs="Poppins"/>
-                <w:sz w:val="20"/>
-                <w:szCs w:val="20"/>
-                <w:lang w:val="es-PE"/>
-              </w:rPr>
-              <w:t>Juarez</w:t>
-            </w:r>
-            <w:proofErr w:type="spellEnd"/>
-            <w:r>
-              <w:rPr>
-                <w:rFonts w:ascii="Poppins" w:eastAsia="Poppins" w:hAnsi="Poppins" w:cs="Poppins"/>
-                <w:sz w:val="20"/>
-                <w:szCs w:val="20"/>
-                <w:lang w:val="es-PE"/>
-              </w:rPr>
-              <w:t>, Marx Johan Cristopher</w:t>
+              <w:t>Blas Juarez, Marx Johan Cristopher</w:t>
             </w:r>
           </w:p>
         </w:tc>
@@ -5670,27 +5334,7 @@
                 <w:szCs w:val="20"/>
                 <w:lang w:val="es-PE"/>
               </w:rPr>
-              <w:t>Desarrollador Back-</w:t>
-            </w:r>
-            <w:proofErr w:type="spellStart"/>
-            <w:r>
-              <w:rPr>
-                <w:rFonts w:ascii="Poppins" w:eastAsia="Poppins" w:hAnsi="Poppins" w:cs="Poppins"/>
-                <w:sz w:val="20"/>
-                <w:szCs w:val="20"/>
-                <w:lang w:val="es-PE"/>
-              </w:rPr>
-              <w:t>End</w:t>
-            </w:r>
-            <w:proofErr w:type="spellEnd"/>
-            <w:r>
-              <w:rPr>
-                <w:rFonts w:ascii="Poppins" w:eastAsia="Poppins" w:hAnsi="Poppins" w:cs="Poppins"/>
-                <w:sz w:val="20"/>
-                <w:szCs w:val="20"/>
-                <w:lang w:val="es-PE"/>
-              </w:rPr>
-              <w:t xml:space="preserve"> (DB)</w:t>
+              <w:t>Desarrollador Back-End (DB)</w:t>
             </w:r>
           </w:p>
         </w:tc>
@@ -5729,39 +5373,8 @@
                 <w:szCs w:val="20"/>
                 <w:lang w:val="es-PE"/>
               </w:rPr>
-              <w:t xml:space="preserve">Blas </w:t>
-            </w:r>
-            <w:proofErr w:type="spellStart"/>
-            <w:r>
-              <w:rPr>
-                <w:rFonts w:ascii="Poppins" w:eastAsia="Poppins" w:hAnsi="Poppins" w:cs="Poppins"/>
-                <w:sz w:val="20"/>
-                <w:szCs w:val="20"/>
-                <w:lang w:val="es-PE"/>
-              </w:rPr>
-              <w:t>Muñoa</w:t>
-            </w:r>
-            <w:proofErr w:type="spellEnd"/>
-            <w:r>
-              <w:rPr>
-                <w:rFonts w:ascii="Poppins" w:eastAsia="Poppins" w:hAnsi="Poppins" w:cs="Poppins"/>
-                <w:sz w:val="20"/>
-                <w:szCs w:val="20"/>
-                <w:lang w:val="es-PE"/>
-              </w:rPr>
-              <w:t xml:space="preserve">, Joao </w:t>
-            </w:r>
-            <w:proofErr w:type="spellStart"/>
-            <w:r>
-              <w:rPr>
-                <w:rFonts w:ascii="Poppins" w:eastAsia="Poppins" w:hAnsi="Poppins" w:cs="Poppins"/>
-                <w:sz w:val="20"/>
-                <w:szCs w:val="20"/>
-                <w:lang w:val="es-PE"/>
-              </w:rPr>
-              <w:t>Lestter</w:t>
-            </w:r>
-            <w:proofErr w:type="spellEnd"/>
+              <w:t>Blas Muñoa, Joao Lestter</w:t>
+            </w:r>
           </w:p>
         </w:tc>
         <w:tc>
@@ -5865,27 +5478,7 @@
                 <w:szCs w:val="20"/>
                 <w:lang w:val="es-PE"/>
               </w:rPr>
-              <w:t>Desarrollador Back-</w:t>
-            </w:r>
-            <w:proofErr w:type="spellStart"/>
-            <w:r>
-              <w:rPr>
-                <w:rFonts w:ascii="Poppins" w:eastAsia="Poppins" w:hAnsi="Poppins" w:cs="Poppins"/>
-                <w:sz w:val="20"/>
-                <w:szCs w:val="20"/>
-                <w:lang w:val="es-PE"/>
-              </w:rPr>
-              <w:t>End</w:t>
-            </w:r>
-            <w:proofErr w:type="spellEnd"/>
-            <w:r>
-              <w:rPr>
-                <w:rFonts w:ascii="Poppins" w:eastAsia="Poppins" w:hAnsi="Poppins" w:cs="Poppins"/>
-                <w:sz w:val="20"/>
-                <w:szCs w:val="20"/>
-                <w:lang w:val="es-PE"/>
-              </w:rPr>
-              <w:t xml:space="preserve"> (DB)</w:t>
+              <w:t>Desarrollador Back-End (DB)</w:t>
             </w:r>
           </w:p>
         </w:tc>
@@ -5917,25 +5510,14 @@
                 <w:lang w:val="es-PE"/>
               </w:rPr>
             </w:pPr>
-            <w:proofErr w:type="spellStart"/>
-            <w:r>
-              <w:rPr>
-                <w:rFonts w:ascii="Poppins" w:eastAsia="Poppins" w:hAnsi="Poppins" w:cs="Poppins"/>
-                <w:sz w:val="20"/>
-                <w:szCs w:val="20"/>
-                <w:lang w:val="es-PE"/>
-              </w:rPr>
-              <w:t>Llactahuaman</w:t>
-            </w:r>
-            <w:proofErr w:type="spellEnd"/>
-            <w:r>
-              <w:rPr>
-                <w:rFonts w:ascii="Poppins" w:eastAsia="Poppins" w:hAnsi="Poppins" w:cs="Poppins"/>
-                <w:sz w:val="20"/>
-                <w:szCs w:val="20"/>
-                <w:lang w:val="es-PE"/>
-              </w:rPr>
-              <w:t xml:space="preserve"> Muguerza, Anthony Joel</w:t>
+            <w:r>
+              <w:rPr>
+                <w:rFonts w:ascii="Poppins" w:eastAsia="Poppins" w:hAnsi="Poppins" w:cs="Poppins"/>
+                <w:sz w:val="20"/>
+                <w:szCs w:val="20"/>
+                <w:lang w:val="es-PE"/>
+              </w:rPr>
+              <w:t>Llactahuaman Muguerza, Anthony Joel</w:t>
             </w:r>
           </w:p>
         </w:tc>
@@ -5958,31 +5540,33 @@
                 <w:rFonts w:ascii="Poppins" w:eastAsia="Poppins" w:hAnsi="Poppins" w:cs="Poppins"/>
                 <w:sz w:val="20"/>
                 <w:szCs w:val="20"/>
-              </w:rPr>
-            </w:pPr>
-            <w:r>
-              <w:rPr>
-                <w:rFonts w:ascii="Poppins" w:eastAsia="Poppins" w:hAnsi="Poppins" w:cs="Poppins"/>
-                <w:sz w:val="20"/>
-                <w:szCs w:val="20"/>
-              </w:rPr>
-              <w:t xml:space="preserve">Project Manager (PM) - </w:t>
-            </w:r>
-            <w:proofErr w:type="spellStart"/>
-            <w:r>
-              <w:rPr>
-                <w:rFonts w:ascii="Poppins" w:eastAsia="Poppins" w:hAnsi="Poppins" w:cs="Poppins"/>
-                <w:sz w:val="20"/>
-                <w:szCs w:val="20"/>
-              </w:rPr>
-              <w:t>Diseñador</w:t>
-            </w:r>
-            <w:proofErr w:type="spellEnd"/>
-            <w:r>
-              <w:rPr>
-                <w:rFonts w:ascii="Poppins" w:eastAsia="Poppins" w:hAnsi="Poppins" w:cs="Poppins"/>
-                <w:sz w:val="20"/>
-                <w:szCs w:val="20"/>
+                <w:lang w:val="es-PE"/>
+              </w:rPr>
+            </w:pPr>
+            <w:r>
+              <w:rPr>
+                <w:rFonts w:ascii="Poppins" w:eastAsia="Poppins" w:hAnsi="Poppins" w:cs="Poppins"/>
+                <w:sz w:val="20"/>
+                <w:szCs w:val="20"/>
+                <w:lang w:val="es-PE"/>
+              </w:rPr>
+              <w:t xml:space="preserve">Project Manager (PM) </w:t>
+            </w:r>
+            <w:r>
+              <w:rPr>
+                <w:rFonts w:ascii="Poppins" w:eastAsia="Poppins" w:hAnsi="Poppins" w:cs="Poppins"/>
+                <w:sz w:val="20"/>
+                <w:szCs w:val="20"/>
+                <w:lang w:val="es-PE"/>
+              </w:rPr>
+              <w:t>- Diseñador</w:t>
+            </w:r>
+            <w:r>
+              <w:rPr>
+                <w:rFonts w:ascii="Poppins" w:eastAsia="Poppins" w:hAnsi="Poppins" w:cs="Poppins"/>
+                <w:sz w:val="20"/>
+                <w:szCs w:val="20"/>
+                <w:lang w:val="es-PE"/>
               </w:rPr>
               <w:t xml:space="preserve"> UI (DUI)</w:t>
             </w:r>
@@ -6023,27 +5607,7 @@
                 <w:szCs w:val="20"/>
                 <w:lang w:val="es-PE"/>
               </w:rPr>
-              <w:t xml:space="preserve">López Terrones, </w:t>
-            </w:r>
-            <w:proofErr w:type="spellStart"/>
-            <w:r>
-              <w:rPr>
-                <w:rFonts w:ascii="Poppins" w:eastAsia="Poppins" w:hAnsi="Poppins" w:cs="Poppins"/>
-                <w:sz w:val="20"/>
-                <w:szCs w:val="20"/>
-                <w:lang w:val="es-PE"/>
-              </w:rPr>
-              <w:t>Xiomy</w:t>
-            </w:r>
-            <w:proofErr w:type="spellEnd"/>
-            <w:r>
-              <w:rPr>
-                <w:rFonts w:ascii="Poppins" w:eastAsia="Poppins" w:hAnsi="Poppins" w:cs="Poppins"/>
-                <w:sz w:val="20"/>
-                <w:szCs w:val="20"/>
-                <w:lang w:val="es-PE"/>
-              </w:rPr>
-              <w:t xml:space="preserve"> Ximena</w:t>
+              <w:t>López Terrones, Xiomy Ximena</w:t>
             </w:r>
           </w:p>
         </w:tc>
@@ -6108,25 +5672,14 @@
                 <w:lang w:val="es-PE"/>
               </w:rPr>
             </w:pPr>
-            <w:proofErr w:type="spellStart"/>
-            <w:r>
-              <w:rPr>
-                <w:rFonts w:ascii="Poppins" w:eastAsia="Poppins" w:hAnsi="Poppins" w:cs="Poppins"/>
-                <w:sz w:val="20"/>
-                <w:szCs w:val="20"/>
-                <w:lang w:val="es-PE"/>
-              </w:rPr>
-              <w:t>Martinez</w:t>
-            </w:r>
-            <w:proofErr w:type="spellEnd"/>
-            <w:r>
-              <w:rPr>
-                <w:rFonts w:ascii="Poppins" w:eastAsia="Poppins" w:hAnsi="Poppins" w:cs="Poppins"/>
-                <w:sz w:val="20"/>
-                <w:szCs w:val="20"/>
-                <w:lang w:val="es-PE"/>
-              </w:rPr>
-              <w:t xml:space="preserve"> Santos, Luz Cristina</w:t>
+            <w:r>
+              <w:rPr>
+                <w:rFonts w:ascii="Poppins" w:eastAsia="Poppins" w:hAnsi="Poppins" w:cs="Poppins"/>
+                <w:sz w:val="20"/>
+                <w:szCs w:val="20"/>
+                <w:lang w:val="es-PE"/>
+              </w:rPr>
+              <w:t>Martinez Santos, Luz Cristina</w:t>
             </w:r>
           </w:p>
         </w:tc>
@@ -6159,27 +5712,7 @@
                 <w:szCs w:val="20"/>
                 <w:lang w:val="es-PE"/>
               </w:rPr>
-              <w:t>Desarrolladora Front-</w:t>
-            </w:r>
-            <w:proofErr w:type="spellStart"/>
-            <w:r>
-              <w:rPr>
-                <w:rFonts w:ascii="Poppins" w:eastAsia="Poppins" w:hAnsi="Poppins" w:cs="Poppins"/>
-                <w:sz w:val="20"/>
-                <w:szCs w:val="20"/>
-                <w:lang w:val="es-PE"/>
-              </w:rPr>
-              <w:t>End</w:t>
-            </w:r>
-            <w:proofErr w:type="spellEnd"/>
-            <w:r>
-              <w:rPr>
-                <w:rFonts w:ascii="Poppins" w:eastAsia="Poppins" w:hAnsi="Poppins" w:cs="Poppins"/>
-                <w:sz w:val="20"/>
-                <w:szCs w:val="20"/>
-                <w:lang w:val="es-PE"/>
-              </w:rPr>
-              <w:t xml:space="preserve"> (DF)</w:t>
+              <w:t>Desarrolladora Front-End (DF)</w:t>
             </w:r>
           </w:p>
         </w:tc>
@@ -6323,27 +5856,7 @@
                 <w:szCs w:val="20"/>
                 <w:lang w:val="es-PE"/>
               </w:rPr>
-              <w:t>Desarrolladora Front-</w:t>
-            </w:r>
-            <w:proofErr w:type="spellStart"/>
-            <w:r>
-              <w:rPr>
-                <w:rFonts w:ascii="Poppins" w:eastAsia="Poppins" w:hAnsi="Poppins" w:cs="Poppins"/>
-                <w:sz w:val="20"/>
-                <w:szCs w:val="20"/>
-                <w:lang w:val="es-PE"/>
-              </w:rPr>
-              <w:t>End</w:t>
-            </w:r>
-            <w:proofErr w:type="spellEnd"/>
-            <w:r>
-              <w:rPr>
-                <w:rFonts w:ascii="Poppins" w:eastAsia="Poppins" w:hAnsi="Poppins" w:cs="Poppins"/>
-                <w:sz w:val="20"/>
-                <w:szCs w:val="20"/>
-                <w:lang w:val="es-PE"/>
-              </w:rPr>
-              <w:t xml:space="preserve"> (DF) - Diseñadora UI (DUI)</w:t>
+              <w:t>Desarrolladora Front-End (DF) - Diseñadora UI (DUI)</w:t>
             </w:r>
           </w:p>
         </w:tc>
@@ -7306,7 +6819,17 @@
     </w:tbl>
     <w:p>
       <w:pPr>
+        <w:pBdr>
+          <w:top w:val="nil"/>
+          <w:left w:val="nil"/>
+          <w:bottom w:val="nil"/>
+          <w:right w:val="nil"/>
+          <w:between w:val="nil"/>
+        </w:pBdr>
         <w:rPr>
+          <w:rFonts w:ascii="Poppins" w:eastAsia="Poppins" w:hAnsi="Poppins" w:cs="Poppins"/>
+          <w:sz w:val="20"/>
+          <w:szCs w:val="20"/>
           <w:lang w:val="es-PE"/>
         </w:rPr>
       </w:pPr>
@@ -7652,232 +7175,6 @@
     </w:lvl>
   </w:abstractNum>
   <w:abstractNum w:abstractNumId="2" w15:restartNumberingAfterBreak="0">
-    <w:nsid w:val="0DAD6AEF"/>
-    <w:multiLevelType w:val="multilevel"/>
-    <w:tmpl w:val="38D0F99E"/>
-    <w:lvl w:ilvl="0">
-      <w:start w:val="1"/>
-      <w:numFmt w:val="bullet"/>
-      <w:lvlText w:val="●"/>
-      <w:lvlJc w:val="left"/>
-      <w:pPr>
-        <w:ind w:left="720" w:hanging="360"/>
-      </w:pPr>
-      <w:rPr>
-        <w:u w:val="none"/>
-      </w:rPr>
-    </w:lvl>
-    <w:lvl w:ilvl="1">
-      <w:start w:val="1"/>
-      <w:numFmt w:val="bullet"/>
-      <w:lvlText w:val="○"/>
-      <w:lvlJc w:val="left"/>
-      <w:pPr>
-        <w:ind w:left="1440" w:hanging="360"/>
-      </w:pPr>
-      <w:rPr>
-        <w:u w:val="none"/>
-      </w:rPr>
-    </w:lvl>
-    <w:lvl w:ilvl="2">
-      <w:start w:val="1"/>
-      <w:numFmt w:val="bullet"/>
-      <w:lvlText w:val="■"/>
-      <w:lvlJc w:val="left"/>
-      <w:pPr>
-        <w:ind w:left="2160" w:hanging="360"/>
-      </w:pPr>
-      <w:rPr>
-        <w:u w:val="none"/>
-      </w:rPr>
-    </w:lvl>
-    <w:lvl w:ilvl="3">
-      <w:start w:val="1"/>
-      <w:numFmt w:val="bullet"/>
-      <w:lvlText w:val="●"/>
-      <w:lvlJc w:val="left"/>
-      <w:pPr>
-        <w:ind w:left="2880" w:hanging="360"/>
-      </w:pPr>
-      <w:rPr>
-        <w:u w:val="none"/>
-      </w:rPr>
-    </w:lvl>
-    <w:lvl w:ilvl="4">
-      <w:start w:val="1"/>
-      <w:numFmt w:val="bullet"/>
-      <w:lvlText w:val="○"/>
-      <w:lvlJc w:val="left"/>
-      <w:pPr>
-        <w:ind w:left="3600" w:hanging="360"/>
-      </w:pPr>
-      <w:rPr>
-        <w:u w:val="none"/>
-      </w:rPr>
-    </w:lvl>
-    <w:lvl w:ilvl="5">
-      <w:start w:val="1"/>
-      <w:numFmt w:val="bullet"/>
-      <w:lvlText w:val="■"/>
-      <w:lvlJc w:val="left"/>
-      <w:pPr>
-        <w:ind w:left="4320" w:hanging="360"/>
-      </w:pPr>
-      <w:rPr>
-        <w:u w:val="none"/>
-      </w:rPr>
-    </w:lvl>
-    <w:lvl w:ilvl="6">
-      <w:start w:val="1"/>
-      <w:numFmt w:val="bullet"/>
-      <w:lvlText w:val="●"/>
-      <w:lvlJc w:val="left"/>
-      <w:pPr>
-        <w:ind w:left="5040" w:hanging="360"/>
-      </w:pPr>
-      <w:rPr>
-        <w:u w:val="none"/>
-      </w:rPr>
-    </w:lvl>
-    <w:lvl w:ilvl="7">
-      <w:start w:val="1"/>
-      <w:numFmt w:val="bullet"/>
-      <w:lvlText w:val="○"/>
-      <w:lvlJc w:val="left"/>
-      <w:pPr>
-        <w:ind w:left="5760" w:hanging="360"/>
-      </w:pPr>
-      <w:rPr>
-        <w:u w:val="none"/>
-      </w:rPr>
-    </w:lvl>
-    <w:lvl w:ilvl="8">
-      <w:start w:val="1"/>
-      <w:numFmt w:val="bullet"/>
-      <w:lvlText w:val="■"/>
-      <w:lvlJc w:val="left"/>
-      <w:pPr>
-        <w:ind w:left="6480" w:hanging="360"/>
-      </w:pPr>
-      <w:rPr>
-        <w:u w:val="none"/>
-      </w:rPr>
-    </w:lvl>
-  </w:abstractNum>
-  <w:abstractNum w:abstractNumId="3" w15:restartNumberingAfterBreak="0">
-    <w:nsid w:val="0F625B31"/>
-    <w:multiLevelType w:val="multilevel"/>
-    <w:tmpl w:val="5770C058"/>
-    <w:lvl w:ilvl="0">
-      <w:start w:val="1"/>
-      <w:numFmt w:val="bullet"/>
-      <w:lvlText w:val="●"/>
-      <w:lvlJc w:val="left"/>
-      <w:pPr>
-        <w:ind w:left="720" w:hanging="360"/>
-      </w:pPr>
-      <w:rPr>
-        <w:u w:val="none"/>
-      </w:rPr>
-    </w:lvl>
-    <w:lvl w:ilvl="1">
-      <w:start w:val="1"/>
-      <w:numFmt w:val="bullet"/>
-      <w:lvlText w:val="○"/>
-      <w:lvlJc w:val="left"/>
-      <w:pPr>
-        <w:ind w:left="1440" w:hanging="360"/>
-      </w:pPr>
-      <w:rPr>
-        <w:u w:val="none"/>
-      </w:rPr>
-    </w:lvl>
-    <w:lvl w:ilvl="2">
-      <w:start w:val="1"/>
-      <w:numFmt w:val="bullet"/>
-      <w:lvlText w:val="■"/>
-      <w:lvlJc w:val="left"/>
-      <w:pPr>
-        <w:ind w:left="2160" w:hanging="360"/>
-      </w:pPr>
-      <w:rPr>
-        <w:u w:val="none"/>
-      </w:rPr>
-    </w:lvl>
-    <w:lvl w:ilvl="3">
-      <w:start w:val="1"/>
-      <w:numFmt w:val="bullet"/>
-      <w:lvlText w:val="●"/>
-      <w:lvlJc w:val="left"/>
-      <w:pPr>
-        <w:ind w:left="2880" w:hanging="360"/>
-      </w:pPr>
-      <w:rPr>
-        <w:u w:val="none"/>
-      </w:rPr>
-    </w:lvl>
-    <w:lvl w:ilvl="4">
-      <w:start w:val="1"/>
-      <w:numFmt w:val="bullet"/>
-      <w:lvlText w:val="○"/>
-      <w:lvlJc w:val="left"/>
-      <w:pPr>
-        <w:ind w:left="3600" w:hanging="360"/>
-      </w:pPr>
-      <w:rPr>
-        <w:u w:val="none"/>
-      </w:rPr>
-    </w:lvl>
-    <w:lvl w:ilvl="5">
-      <w:start w:val="1"/>
-      <w:numFmt w:val="bullet"/>
-      <w:lvlText w:val="■"/>
-      <w:lvlJc w:val="left"/>
-      <w:pPr>
-        <w:ind w:left="4320" w:hanging="360"/>
-      </w:pPr>
-      <w:rPr>
-        <w:u w:val="none"/>
-      </w:rPr>
-    </w:lvl>
-    <w:lvl w:ilvl="6">
-      <w:start w:val="1"/>
-      <w:numFmt w:val="bullet"/>
-      <w:lvlText w:val="●"/>
-      <w:lvlJc w:val="left"/>
-      <w:pPr>
-        <w:ind w:left="5040" w:hanging="360"/>
-      </w:pPr>
-      <w:rPr>
-        <w:u w:val="none"/>
-      </w:rPr>
-    </w:lvl>
-    <w:lvl w:ilvl="7">
-      <w:start w:val="1"/>
-      <w:numFmt w:val="bullet"/>
-      <w:lvlText w:val="○"/>
-      <w:lvlJc w:val="left"/>
-      <w:pPr>
-        <w:ind w:left="5760" w:hanging="360"/>
-      </w:pPr>
-      <w:rPr>
-        <w:u w:val="none"/>
-      </w:rPr>
-    </w:lvl>
-    <w:lvl w:ilvl="8">
-      <w:start w:val="1"/>
-      <w:numFmt w:val="bullet"/>
-      <w:lvlText w:val="■"/>
-      <w:lvlJc w:val="left"/>
-      <w:pPr>
-        <w:ind w:left="6480" w:hanging="360"/>
-      </w:pPr>
-      <w:rPr>
-        <w:u w:val="none"/>
-      </w:rPr>
-    </w:lvl>
-  </w:abstractNum>
-  <w:abstractNum w:abstractNumId="4" w15:restartNumberingAfterBreak="0">
     <w:nsid w:val="11533F55"/>
     <w:multiLevelType w:val="multilevel"/>
     <w:tmpl w:val="D7960CA6"/>
@@ -7990,120 +7287,7 @@
       </w:rPr>
     </w:lvl>
   </w:abstractNum>
-  <w:abstractNum w:abstractNumId="5" w15:restartNumberingAfterBreak="0">
-    <w:nsid w:val="227F07DD"/>
-    <w:multiLevelType w:val="multilevel"/>
-    <w:tmpl w:val="D2A22AFA"/>
-    <w:lvl w:ilvl="0">
-      <w:start w:val="1"/>
-      <w:numFmt w:val="bullet"/>
-      <w:lvlText w:val="-"/>
-      <w:lvlJc w:val="left"/>
-      <w:pPr>
-        <w:ind w:left="720" w:hanging="360"/>
-      </w:pPr>
-      <w:rPr>
-        <w:u w:val="none"/>
-      </w:rPr>
-    </w:lvl>
-    <w:lvl w:ilvl="1">
-      <w:start w:val="1"/>
-      <w:numFmt w:val="bullet"/>
-      <w:lvlText w:val="-"/>
-      <w:lvlJc w:val="left"/>
-      <w:pPr>
-        <w:ind w:left="1440" w:hanging="360"/>
-      </w:pPr>
-      <w:rPr>
-        <w:u w:val="none"/>
-      </w:rPr>
-    </w:lvl>
-    <w:lvl w:ilvl="2">
-      <w:start w:val="1"/>
-      <w:numFmt w:val="bullet"/>
-      <w:lvlText w:val="-"/>
-      <w:lvlJc w:val="left"/>
-      <w:pPr>
-        <w:ind w:left="2160" w:hanging="360"/>
-      </w:pPr>
-      <w:rPr>
-        <w:u w:val="none"/>
-      </w:rPr>
-    </w:lvl>
-    <w:lvl w:ilvl="3">
-      <w:start w:val="1"/>
-      <w:numFmt w:val="bullet"/>
-      <w:lvlText w:val="-"/>
-      <w:lvlJc w:val="left"/>
-      <w:pPr>
-        <w:ind w:left="2880" w:hanging="360"/>
-      </w:pPr>
-      <w:rPr>
-        <w:u w:val="none"/>
-      </w:rPr>
-    </w:lvl>
-    <w:lvl w:ilvl="4">
-      <w:start w:val="1"/>
-      <w:numFmt w:val="bullet"/>
-      <w:lvlText w:val="-"/>
-      <w:lvlJc w:val="left"/>
-      <w:pPr>
-        <w:ind w:left="3600" w:hanging="360"/>
-      </w:pPr>
-      <w:rPr>
-        <w:u w:val="none"/>
-      </w:rPr>
-    </w:lvl>
-    <w:lvl w:ilvl="5">
-      <w:start w:val="1"/>
-      <w:numFmt w:val="bullet"/>
-      <w:lvlText w:val="-"/>
-      <w:lvlJc w:val="left"/>
-      <w:pPr>
-        <w:ind w:left="4320" w:hanging="360"/>
-      </w:pPr>
-      <w:rPr>
-        <w:u w:val="none"/>
-      </w:rPr>
-    </w:lvl>
-    <w:lvl w:ilvl="6">
-      <w:start w:val="1"/>
-      <w:numFmt w:val="bullet"/>
-      <w:lvlText w:val="-"/>
-      <w:lvlJc w:val="left"/>
-      <w:pPr>
-        <w:ind w:left="5040" w:hanging="360"/>
-      </w:pPr>
-      <w:rPr>
-        <w:u w:val="none"/>
-      </w:rPr>
-    </w:lvl>
-    <w:lvl w:ilvl="7">
-      <w:start w:val="1"/>
-      <w:numFmt w:val="bullet"/>
-      <w:lvlText w:val="-"/>
-      <w:lvlJc w:val="left"/>
-      <w:pPr>
-        <w:ind w:left="5760" w:hanging="360"/>
-      </w:pPr>
-      <w:rPr>
-        <w:u w:val="none"/>
-      </w:rPr>
-    </w:lvl>
-    <w:lvl w:ilvl="8">
-      <w:start w:val="1"/>
-      <w:numFmt w:val="bullet"/>
-      <w:lvlText w:val="-"/>
-      <w:lvlJc w:val="left"/>
-      <w:pPr>
-        <w:ind w:left="6480" w:hanging="360"/>
-      </w:pPr>
-      <w:rPr>
-        <w:u w:val="none"/>
-      </w:rPr>
-    </w:lvl>
-  </w:abstractNum>
-  <w:abstractNum w:abstractNumId="6" w15:restartNumberingAfterBreak="0">
+  <w:abstractNum w:abstractNumId="3" w15:restartNumberingAfterBreak="0">
     <w:nsid w:val="23C50800"/>
     <w:multiLevelType w:val="multilevel"/>
     <w:tmpl w:val="4F4CA5F2"/>
@@ -8216,120 +7400,7 @@
       </w:rPr>
     </w:lvl>
   </w:abstractNum>
-  <w:abstractNum w:abstractNumId="7" w15:restartNumberingAfterBreak="0">
-    <w:nsid w:val="28F9010A"/>
-    <w:multiLevelType w:val="multilevel"/>
-    <w:tmpl w:val="0A34AF5E"/>
-    <w:lvl w:ilvl="0">
-      <w:start w:val="1"/>
-      <w:numFmt w:val="bullet"/>
-      <w:lvlText w:val="●"/>
-      <w:lvlJc w:val="left"/>
-      <w:pPr>
-        <w:ind w:left="720" w:hanging="360"/>
-      </w:pPr>
-      <w:rPr>
-        <w:u w:val="none"/>
-      </w:rPr>
-    </w:lvl>
-    <w:lvl w:ilvl="1">
-      <w:start w:val="1"/>
-      <w:numFmt w:val="bullet"/>
-      <w:lvlText w:val="○"/>
-      <w:lvlJc w:val="left"/>
-      <w:pPr>
-        <w:ind w:left="1440" w:hanging="360"/>
-      </w:pPr>
-      <w:rPr>
-        <w:u w:val="none"/>
-      </w:rPr>
-    </w:lvl>
-    <w:lvl w:ilvl="2">
-      <w:start w:val="1"/>
-      <w:numFmt w:val="bullet"/>
-      <w:lvlText w:val="■"/>
-      <w:lvlJc w:val="left"/>
-      <w:pPr>
-        <w:ind w:left="2160" w:hanging="360"/>
-      </w:pPr>
-      <w:rPr>
-        <w:u w:val="none"/>
-      </w:rPr>
-    </w:lvl>
-    <w:lvl w:ilvl="3">
-      <w:start w:val="1"/>
-      <w:numFmt w:val="bullet"/>
-      <w:lvlText w:val="●"/>
-      <w:lvlJc w:val="left"/>
-      <w:pPr>
-        <w:ind w:left="2880" w:hanging="360"/>
-      </w:pPr>
-      <w:rPr>
-        <w:u w:val="none"/>
-      </w:rPr>
-    </w:lvl>
-    <w:lvl w:ilvl="4">
-      <w:start w:val="1"/>
-      <w:numFmt w:val="bullet"/>
-      <w:lvlText w:val="○"/>
-      <w:lvlJc w:val="left"/>
-      <w:pPr>
-        <w:ind w:left="3600" w:hanging="360"/>
-      </w:pPr>
-      <w:rPr>
-        <w:u w:val="none"/>
-      </w:rPr>
-    </w:lvl>
-    <w:lvl w:ilvl="5">
-      <w:start w:val="1"/>
-      <w:numFmt w:val="bullet"/>
-      <w:lvlText w:val="■"/>
-      <w:lvlJc w:val="left"/>
-      <w:pPr>
-        <w:ind w:left="4320" w:hanging="360"/>
-      </w:pPr>
-      <w:rPr>
-        <w:u w:val="none"/>
-      </w:rPr>
-    </w:lvl>
-    <w:lvl w:ilvl="6">
-      <w:start w:val="1"/>
-      <w:numFmt w:val="bullet"/>
-      <w:lvlText w:val="●"/>
-      <w:lvlJc w:val="left"/>
-      <w:pPr>
-        <w:ind w:left="5040" w:hanging="360"/>
-      </w:pPr>
-      <w:rPr>
-        <w:u w:val="none"/>
-      </w:rPr>
-    </w:lvl>
-    <w:lvl w:ilvl="7">
-      <w:start w:val="1"/>
-      <w:numFmt w:val="bullet"/>
-      <w:lvlText w:val="○"/>
-      <w:lvlJc w:val="left"/>
-      <w:pPr>
-        <w:ind w:left="5760" w:hanging="360"/>
-      </w:pPr>
-      <w:rPr>
-        <w:u w:val="none"/>
-      </w:rPr>
-    </w:lvl>
-    <w:lvl w:ilvl="8">
-      <w:start w:val="1"/>
-      <w:numFmt w:val="bullet"/>
-      <w:lvlText w:val="■"/>
-      <w:lvlJc w:val="left"/>
-      <w:pPr>
-        <w:ind w:left="6480" w:hanging="360"/>
-      </w:pPr>
-      <w:rPr>
-        <w:u w:val="none"/>
-      </w:rPr>
-    </w:lvl>
-  </w:abstractNum>
-  <w:abstractNum w:abstractNumId="8" w15:restartNumberingAfterBreak="0">
+  <w:abstractNum w:abstractNumId="4" w15:restartNumberingAfterBreak="0">
     <w:nsid w:val="2A1B0A5C"/>
     <w:multiLevelType w:val="multilevel"/>
     <w:tmpl w:val="3FB8CF38"/>
@@ -8442,7 +7513,7 @@
       </w:rPr>
     </w:lvl>
   </w:abstractNum>
-  <w:abstractNum w:abstractNumId="9" w15:restartNumberingAfterBreak="0">
+  <w:abstractNum w:abstractNumId="5" w15:restartNumberingAfterBreak="0">
     <w:nsid w:val="303810DC"/>
     <w:multiLevelType w:val="multilevel"/>
     <w:tmpl w:val="E1401244"/>
@@ -8555,7 +7626,7 @@
       </w:rPr>
     </w:lvl>
   </w:abstractNum>
-  <w:abstractNum w:abstractNumId="10" w15:restartNumberingAfterBreak="0">
+  <w:abstractNum w:abstractNumId="6" w15:restartNumberingAfterBreak="0">
     <w:nsid w:val="35000169"/>
     <w:multiLevelType w:val="multilevel"/>
     <w:tmpl w:val="8F30A318"/>
@@ -8668,7 +7739,7 @@
       </w:rPr>
     </w:lvl>
   </w:abstractNum>
-  <w:abstractNum w:abstractNumId="11" w15:restartNumberingAfterBreak="0">
+  <w:abstractNum w:abstractNumId="7" w15:restartNumberingAfterBreak="0">
     <w:nsid w:val="39483964"/>
     <w:multiLevelType w:val="multilevel"/>
     <w:tmpl w:val="FA424FB8"/>
@@ -8781,120 +7852,7 @@
       </w:rPr>
     </w:lvl>
   </w:abstractNum>
-  <w:abstractNum w:abstractNumId="12" w15:restartNumberingAfterBreak="0">
-    <w:nsid w:val="423371BC"/>
-    <w:multiLevelType w:val="multilevel"/>
-    <w:tmpl w:val="2AA0C156"/>
-    <w:lvl w:ilvl="0">
-      <w:start w:val="1"/>
-      <w:numFmt w:val="bullet"/>
-      <w:lvlText w:val="-"/>
-      <w:lvlJc w:val="left"/>
-      <w:pPr>
-        <w:ind w:left="720" w:hanging="360"/>
-      </w:pPr>
-      <w:rPr>
-        <w:u w:val="none"/>
-      </w:rPr>
-    </w:lvl>
-    <w:lvl w:ilvl="1">
-      <w:start w:val="1"/>
-      <w:numFmt w:val="bullet"/>
-      <w:lvlText w:val="-"/>
-      <w:lvlJc w:val="left"/>
-      <w:pPr>
-        <w:ind w:left="1440" w:hanging="360"/>
-      </w:pPr>
-      <w:rPr>
-        <w:u w:val="none"/>
-      </w:rPr>
-    </w:lvl>
-    <w:lvl w:ilvl="2">
-      <w:start w:val="1"/>
-      <w:numFmt w:val="bullet"/>
-      <w:lvlText w:val="-"/>
-      <w:lvlJc w:val="left"/>
-      <w:pPr>
-        <w:ind w:left="2160" w:hanging="360"/>
-      </w:pPr>
-      <w:rPr>
-        <w:u w:val="none"/>
-      </w:rPr>
-    </w:lvl>
-    <w:lvl w:ilvl="3">
-      <w:start w:val="1"/>
-      <w:numFmt w:val="bullet"/>
-      <w:lvlText w:val="-"/>
-      <w:lvlJc w:val="left"/>
-      <w:pPr>
-        <w:ind w:left="2880" w:hanging="360"/>
-      </w:pPr>
-      <w:rPr>
-        <w:u w:val="none"/>
-      </w:rPr>
-    </w:lvl>
-    <w:lvl w:ilvl="4">
-      <w:start w:val="1"/>
-      <w:numFmt w:val="bullet"/>
-      <w:lvlText w:val="-"/>
-      <w:lvlJc w:val="left"/>
-      <w:pPr>
-        <w:ind w:left="3600" w:hanging="360"/>
-      </w:pPr>
-      <w:rPr>
-        <w:u w:val="none"/>
-      </w:rPr>
-    </w:lvl>
-    <w:lvl w:ilvl="5">
-      <w:start w:val="1"/>
-      <w:numFmt w:val="bullet"/>
-      <w:lvlText w:val="-"/>
-      <w:lvlJc w:val="left"/>
-      <w:pPr>
-        <w:ind w:left="4320" w:hanging="360"/>
-      </w:pPr>
-      <w:rPr>
-        <w:u w:val="none"/>
-      </w:rPr>
-    </w:lvl>
-    <w:lvl w:ilvl="6">
-      <w:start w:val="1"/>
-      <w:numFmt w:val="bullet"/>
-      <w:lvlText w:val="-"/>
-      <w:lvlJc w:val="left"/>
-      <w:pPr>
-        <w:ind w:left="5040" w:hanging="360"/>
-      </w:pPr>
-      <w:rPr>
-        <w:u w:val="none"/>
-      </w:rPr>
-    </w:lvl>
-    <w:lvl w:ilvl="7">
-      <w:start w:val="1"/>
-      <w:numFmt w:val="bullet"/>
-      <w:lvlText w:val="-"/>
-      <w:lvlJc w:val="left"/>
-      <w:pPr>
-        <w:ind w:left="5760" w:hanging="360"/>
-      </w:pPr>
-      <w:rPr>
-        <w:u w:val="none"/>
-      </w:rPr>
-    </w:lvl>
-    <w:lvl w:ilvl="8">
-      <w:start w:val="1"/>
-      <w:numFmt w:val="bullet"/>
-      <w:lvlText w:val="-"/>
-      <w:lvlJc w:val="left"/>
-      <w:pPr>
-        <w:ind w:left="6480" w:hanging="360"/>
-      </w:pPr>
-      <w:rPr>
-        <w:u w:val="none"/>
-      </w:rPr>
-    </w:lvl>
-  </w:abstractNum>
-  <w:abstractNum w:abstractNumId="13" w15:restartNumberingAfterBreak="0">
+  <w:abstractNum w:abstractNumId="8" w15:restartNumberingAfterBreak="0">
     <w:nsid w:val="44290D74"/>
     <w:multiLevelType w:val="multilevel"/>
     <w:tmpl w:val="89B0C100"/>
@@ -9007,7 +7965,7 @@
       </w:rPr>
     </w:lvl>
   </w:abstractNum>
-  <w:abstractNum w:abstractNumId="14" w15:restartNumberingAfterBreak="0">
+  <w:abstractNum w:abstractNumId="9" w15:restartNumberingAfterBreak="0">
     <w:nsid w:val="48BF081E"/>
     <w:multiLevelType w:val="multilevel"/>
     <w:tmpl w:val="10145314"/>
@@ -9120,233 +8078,7 @@
       </w:rPr>
     </w:lvl>
   </w:abstractNum>
-  <w:abstractNum w:abstractNumId="15" w15:restartNumberingAfterBreak="0">
-    <w:nsid w:val="50CA2339"/>
-    <w:multiLevelType w:val="multilevel"/>
-    <w:tmpl w:val="1A5EE7E6"/>
-    <w:lvl w:ilvl="0">
-      <w:start w:val="1"/>
-      <w:numFmt w:val="bullet"/>
-      <w:lvlText w:val="●"/>
-      <w:lvlJc w:val="left"/>
-      <w:pPr>
-        <w:ind w:left="720" w:hanging="360"/>
-      </w:pPr>
-      <w:rPr>
-        <w:u w:val="none"/>
-      </w:rPr>
-    </w:lvl>
-    <w:lvl w:ilvl="1">
-      <w:start w:val="1"/>
-      <w:numFmt w:val="bullet"/>
-      <w:lvlText w:val="○"/>
-      <w:lvlJc w:val="left"/>
-      <w:pPr>
-        <w:ind w:left="1440" w:hanging="360"/>
-      </w:pPr>
-      <w:rPr>
-        <w:u w:val="none"/>
-      </w:rPr>
-    </w:lvl>
-    <w:lvl w:ilvl="2">
-      <w:start w:val="1"/>
-      <w:numFmt w:val="bullet"/>
-      <w:lvlText w:val="■"/>
-      <w:lvlJc w:val="left"/>
-      <w:pPr>
-        <w:ind w:left="2160" w:hanging="360"/>
-      </w:pPr>
-      <w:rPr>
-        <w:u w:val="none"/>
-      </w:rPr>
-    </w:lvl>
-    <w:lvl w:ilvl="3">
-      <w:start w:val="1"/>
-      <w:numFmt w:val="bullet"/>
-      <w:lvlText w:val="●"/>
-      <w:lvlJc w:val="left"/>
-      <w:pPr>
-        <w:ind w:left="2880" w:hanging="360"/>
-      </w:pPr>
-      <w:rPr>
-        <w:u w:val="none"/>
-      </w:rPr>
-    </w:lvl>
-    <w:lvl w:ilvl="4">
-      <w:start w:val="1"/>
-      <w:numFmt w:val="bullet"/>
-      <w:lvlText w:val="○"/>
-      <w:lvlJc w:val="left"/>
-      <w:pPr>
-        <w:ind w:left="3600" w:hanging="360"/>
-      </w:pPr>
-      <w:rPr>
-        <w:u w:val="none"/>
-      </w:rPr>
-    </w:lvl>
-    <w:lvl w:ilvl="5">
-      <w:start w:val="1"/>
-      <w:numFmt w:val="bullet"/>
-      <w:lvlText w:val="■"/>
-      <w:lvlJc w:val="left"/>
-      <w:pPr>
-        <w:ind w:left="4320" w:hanging="360"/>
-      </w:pPr>
-      <w:rPr>
-        <w:u w:val="none"/>
-      </w:rPr>
-    </w:lvl>
-    <w:lvl w:ilvl="6">
-      <w:start w:val="1"/>
-      <w:numFmt w:val="bullet"/>
-      <w:lvlText w:val="●"/>
-      <w:lvlJc w:val="left"/>
-      <w:pPr>
-        <w:ind w:left="5040" w:hanging="360"/>
-      </w:pPr>
-      <w:rPr>
-        <w:u w:val="none"/>
-      </w:rPr>
-    </w:lvl>
-    <w:lvl w:ilvl="7">
-      <w:start w:val="1"/>
-      <w:numFmt w:val="bullet"/>
-      <w:lvlText w:val="○"/>
-      <w:lvlJc w:val="left"/>
-      <w:pPr>
-        <w:ind w:left="5760" w:hanging="360"/>
-      </w:pPr>
-      <w:rPr>
-        <w:u w:val="none"/>
-      </w:rPr>
-    </w:lvl>
-    <w:lvl w:ilvl="8">
-      <w:start w:val="1"/>
-      <w:numFmt w:val="bullet"/>
-      <w:lvlText w:val="■"/>
-      <w:lvlJc w:val="left"/>
-      <w:pPr>
-        <w:ind w:left="6480" w:hanging="360"/>
-      </w:pPr>
-      <w:rPr>
-        <w:u w:val="none"/>
-      </w:rPr>
-    </w:lvl>
-  </w:abstractNum>
-  <w:abstractNum w:abstractNumId="16" w15:restartNumberingAfterBreak="0">
-    <w:nsid w:val="57272D91"/>
-    <w:multiLevelType w:val="multilevel"/>
-    <w:tmpl w:val="9B72EF58"/>
-    <w:lvl w:ilvl="0">
-      <w:start w:val="1"/>
-      <w:numFmt w:val="bullet"/>
-      <w:lvlText w:val="-"/>
-      <w:lvlJc w:val="left"/>
-      <w:pPr>
-        <w:ind w:left="720" w:hanging="360"/>
-      </w:pPr>
-      <w:rPr>
-        <w:u w:val="none"/>
-      </w:rPr>
-    </w:lvl>
-    <w:lvl w:ilvl="1">
-      <w:start w:val="1"/>
-      <w:numFmt w:val="bullet"/>
-      <w:lvlText w:val="-"/>
-      <w:lvlJc w:val="left"/>
-      <w:pPr>
-        <w:ind w:left="1440" w:hanging="360"/>
-      </w:pPr>
-      <w:rPr>
-        <w:u w:val="none"/>
-      </w:rPr>
-    </w:lvl>
-    <w:lvl w:ilvl="2">
-      <w:start w:val="1"/>
-      <w:numFmt w:val="bullet"/>
-      <w:lvlText w:val="-"/>
-      <w:lvlJc w:val="left"/>
-      <w:pPr>
-        <w:ind w:left="2160" w:hanging="360"/>
-      </w:pPr>
-      <w:rPr>
-        <w:u w:val="none"/>
-      </w:rPr>
-    </w:lvl>
-    <w:lvl w:ilvl="3">
-      <w:start w:val="1"/>
-      <w:numFmt w:val="bullet"/>
-      <w:lvlText w:val="-"/>
-      <w:lvlJc w:val="left"/>
-      <w:pPr>
-        <w:ind w:left="2880" w:hanging="360"/>
-      </w:pPr>
-      <w:rPr>
-        <w:u w:val="none"/>
-      </w:rPr>
-    </w:lvl>
-    <w:lvl w:ilvl="4">
-      <w:start w:val="1"/>
-      <w:numFmt w:val="bullet"/>
-      <w:lvlText w:val="-"/>
-      <w:lvlJc w:val="left"/>
-      <w:pPr>
-        <w:ind w:left="3600" w:hanging="360"/>
-      </w:pPr>
-      <w:rPr>
-        <w:u w:val="none"/>
-      </w:rPr>
-    </w:lvl>
-    <w:lvl w:ilvl="5">
-      <w:start w:val="1"/>
-      <w:numFmt w:val="bullet"/>
-      <w:lvlText w:val="-"/>
-      <w:lvlJc w:val="left"/>
-      <w:pPr>
-        <w:ind w:left="4320" w:hanging="360"/>
-      </w:pPr>
-      <w:rPr>
-        <w:u w:val="none"/>
-      </w:rPr>
-    </w:lvl>
-    <w:lvl w:ilvl="6">
-      <w:start w:val="1"/>
-      <w:numFmt w:val="bullet"/>
-      <w:lvlText w:val="-"/>
-      <w:lvlJc w:val="left"/>
-      <w:pPr>
-        <w:ind w:left="5040" w:hanging="360"/>
-      </w:pPr>
-      <w:rPr>
-        <w:u w:val="none"/>
-      </w:rPr>
-    </w:lvl>
-    <w:lvl w:ilvl="7">
-      <w:start w:val="1"/>
-      <w:numFmt w:val="bullet"/>
-      <w:lvlText w:val="-"/>
-      <w:lvlJc w:val="left"/>
-      <w:pPr>
-        <w:ind w:left="5760" w:hanging="360"/>
-      </w:pPr>
-      <w:rPr>
-        <w:u w:val="none"/>
-      </w:rPr>
-    </w:lvl>
-    <w:lvl w:ilvl="8">
-      <w:start w:val="1"/>
-      <w:numFmt w:val="bullet"/>
-      <w:lvlText w:val="-"/>
-      <w:lvlJc w:val="left"/>
-      <w:pPr>
-        <w:ind w:left="6480" w:hanging="360"/>
-      </w:pPr>
-      <w:rPr>
-        <w:u w:val="none"/>
-      </w:rPr>
-    </w:lvl>
-  </w:abstractNum>
-  <w:abstractNum w:abstractNumId="17" w15:restartNumberingAfterBreak="0">
+  <w:abstractNum w:abstractNumId="10" w15:restartNumberingAfterBreak="0">
     <w:nsid w:val="5B481B5A"/>
     <w:multiLevelType w:val="multilevel"/>
     <w:tmpl w:val="06D0AC60"/>
@@ -9459,120 +8191,7 @@
       </w:rPr>
     </w:lvl>
   </w:abstractNum>
-  <w:abstractNum w:abstractNumId="18" w15:restartNumberingAfterBreak="0">
-    <w:nsid w:val="5EB041F6"/>
-    <w:multiLevelType w:val="multilevel"/>
-    <w:tmpl w:val="6B88B26A"/>
-    <w:lvl w:ilvl="0">
-      <w:start w:val="1"/>
-      <w:numFmt w:val="bullet"/>
-      <w:lvlText w:val="-"/>
-      <w:lvlJc w:val="left"/>
-      <w:pPr>
-        <w:ind w:left="720" w:hanging="360"/>
-      </w:pPr>
-      <w:rPr>
-        <w:u w:val="none"/>
-      </w:rPr>
-    </w:lvl>
-    <w:lvl w:ilvl="1">
-      <w:start w:val="1"/>
-      <w:numFmt w:val="bullet"/>
-      <w:lvlText w:val="-"/>
-      <w:lvlJc w:val="left"/>
-      <w:pPr>
-        <w:ind w:left="1440" w:hanging="360"/>
-      </w:pPr>
-      <w:rPr>
-        <w:u w:val="none"/>
-      </w:rPr>
-    </w:lvl>
-    <w:lvl w:ilvl="2">
-      <w:start w:val="1"/>
-      <w:numFmt w:val="bullet"/>
-      <w:lvlText w:val="-"/>
-      <w:lvlJc w:val="left"/>
-      <w:pPr>
-        <w:ind w:left="2160" w:hanging="360"/>
-      </w:pPr>
-      <w:rPr>
-        <w:u w:val="none"/>
-      </w:rPr>
-    </w:lvl>
-    <w:lvl w:ilvl="3">
-      <w:start w:val="1"/>
-      <w:numFmt w:val="bullet"/>
-      <w:lvlText w:val="-"/>
-      <w:lvlJc w:val="left"/>
-      <w:pPr>
-        <w:ind w:left="2880" w:hanging="360"/>
-      </w:pPr>
-      <w:rPr>
-        <w:u w:val="none"/>
-      </w:rPr>
-    </w:lvl>
-    <w:lvl w:ilvl="4">
-      <w:start w:val="1"/>
-      <w:numFmt w:val="bullet"/>
-      <w:lvlText w:val="-"/>
-      <w:lvlJc w:val="left"/>
-      <w:pPr>
-        <w:ind w:left="3600" w:hanging="360"/>
-      </w:pPr>
-      <w:rPr>
-        <w:u w:val="none"/>
-      </w:rPr>
-    </w:lvl>
-    <w:lvl w:ilvl="5">
-      <w:start w:val="1"/>
-      <w:numFmt w:val="bullet"/>
-      <w:lvlText w:val="-"/>
-      <w:lvlJc w:val="left"/>
-      <w:pPr>
-        <w:ind w:left="4320" w:hanging="360"/>
-      </w:pPr>
-      <w:rPr>
-        <w:u w:val="none"/>
-      </w:rPr>
-    </w:lvl>
-    <w:lvl w:ilvl="6">
-      <w:start w:val="1"/>
-      <w:numFmt w:val="bullet"/>
-      <w:lvlText w:val="-"/>
-      <w:lvlJc w:val="left"/>
-      <w:pPr>
-        <w:ind w:left="5040" w:hanging="360"/>
-      </w:pPr>
-      <w:rPr>
-        <w:u w:val="none"/>
-      </w:rPr>
-    </w:lvl>
-    <w:lvl w:ilvl="7">
-      <w:start w:val="1"/>
-      <w:numFmt w:val="bullet"/>
-      <w:lvlText w:val="-"/>
-      <w:lvlJc w:val="left"/>
-      <w:pPr>
-        <w:ind w:left="5760" w:hanging="360"/>
-      </w:pPr>
-      <w:rPr>
-        <w:u w:val="none"/>
-      </w:rPr>
-    </w:lvl>
-    <w:lvl w:ilvl="8">
-      <w:start w:val="1"/>
-      <w:numFmt w:val="bullet"/>
-      <w:lvlText w:val="-"/>
-      <w:lvlJc w:val="left"/>
-      <w:pPr>
-        <w:ind w:left="6480" w:hanging="360"/>
-      </w:pPr>
-      <w:rPr>
-        <w:u w:val="none"/>
-      </w:rPr>
-    </w:lvl>
-  </w:abstractNum>
-  <w:abstractNum w:abstractNumId="19" w15:restartNumberingAfterBreak="0">
+  <w:abstractNum w:abstractNumId="11" w15:restartNumberingAfterBreak="0">
     <w:nsid w:val="60294761"/>
     <w:multiLevelType w:val="multilevel"/>
     <w:tmpl w:val="3588FDA2"/>
@@ -9685,7 +8304,7 @@
       </w:rPr>
     </w:lvl>
   </w:abstractNum>
-  <w:abstractNum w:abstractNumId="20" w15:restartNumberingAfterBreak="0">
+  <w:abstractNum w:abstractNumId="12" w15:restartNumberingAfterBreak="0">
     <w:nsid w:val="64891CC5"/>
     <w:multiLevelType w:val="multilevel"/>
     <w:tmpl w:val="B930FA78"/>
@@ -9798,233 +8417,7 @@
       </w:rPr>
     </w:lvl>
   </w:abstractNum>
-  <w:abstractNum w:abstractNumId="21" w15:restartNumberingAfterBreak="0">
-    <w:nsid w:val="6B0D1ED0"/>
-    <w:multiLevelType w:val="multilevel"/>
-    <w:tmpl w:val="9746CF2A"/>
-    <w:lvl w:ilvl="0">
-      <w:start w:val="1"/>
-      <w:numFmt w:val="bullet"/>
-      <w:lvlText w:val="●"/>
-      <w:lvlJc w:val="left"/>
-      <w:pPr>
-        <w:ind w:left="720" w:hanging="360"/>
-      </w:pPr>
-      <w:rPr>
-        <w:u w:val="none"/>
-      </w:rPr>
-    </w:lvl>
-    <w:lvl w:ilvl="1">
-      <w:start w:val="1"/>
-      <w:numFmt w:val="bullet"/>
-      <w:lvlText w:val="○"/>
-      <w:lvlJc w:val="left"/>
-      <w:pPr>
-        <w:ind w:left="1440" w:hanging="360"/>
-      </w:pPr>
-      <w:rPr>
-        <w:u w:val="none"/>
-      </w:rPr>
-    </w:lvl>
-    <w:lvl w:ilvl="2">
-      <w:start w:val="1"/>
-      <w:numFmt w:val="bullet"/>
-      <w:lvlText w:val="■"/>
-      <w:lvlJc w:val="left"/>
-      <w:pPr>
-        <w:ind w:left="2160" w:hanging="360"/>
-      </w:pPr>
-      <w:rPr>
-        <w:u w:val="none"/>
-      </w:rPr>
-    </w:lvl>
-    <w:lvl w:ilvl="3">
-      <w:start w:val="1"/>
-      <w:numFmt w:val="bullet"/>
-      <w:lvlText w:val="●"/>
-      <w:lvlJc w:val="left"/>
-      <w:pPr>
-        <w:ind w:left="2880" w:hanging="360"/>
-      </w:pPr>
-      <w:rPr>
-        <w:u w:val="none"/>
-      </w:rPr>
-    </w:lvl>
-    <w:lvl w:ilvl="4">
-      <w:start w:val="1"/>
-      <w:numFmt w:val="bullet"/>
-      <w:lvlText w:val="○"/>
-      <w:lvlJc w:val="left"/>
-      <w:pPr>
-        <w:ind w:left="3600" w:hanging="360"/>
-      </w:pPr>
-      <w:rPr>
-        <w:u w:val="none"/>
-      </w:rPr>
-    </w:lvl>
-    <w:lvl w:ilvl="5">
-      <w:start w:val="1"/>
-      <w:numFmt w:val="bullet"/>
-      <w:lvlText w:val="■"/>
-      <w:lvlJc w:val="left"/>
-      <w:pPr>
-        <w:ind w:left="4320" w:hanging="360"/>
-      </w:pPr>
-      <w:rPr>
-        <w:u w:val="none"/>
-      </w:rPr>
-    </w:lvl>
-    <w:lvl w:ilvl="6">
-      <w:start w:val="1"/>
-      <w:numFmt w:val="bullet"/>
-      <w:lvlText w:val="●"/>
-      <w:lvlJc w:val="left"/>
-      <w:pPr>
-        <w:ind w:left="5040" w:hanging="360"/>
-      </w:pPr>
-      <w:rPr>
-        <w:u w:val="none"/>
-      </w:rPr>
-    </w:lvl>
-    <w:lvl w:ilvl="7">
-      <w:start w:val="1"/>
-      <w:numFmt w:val="bullet"/>
-      <w:lvlText w:val="○"/>
-      <w:lvlJc w:val="left"/>
-      <w:pPr>
-        <w:ind w:left="5760" w:hanging="360"/>
-      </w:pPr>
-      <w:rPr>
-        <w:u w:val="none"/>
-      </w:rPr>
-    </w:lvl>
-    <w:lvl w:ilvl="8">
-      <w:start w:val="1"/>
-      <w:numFmt w:val="bullet"/>
-      <w:lvlText w:val="■"/>
-      <w:lvlJc w:val="left"/>
-      <w:pPr>
-        <w:ind w:left="6480" w:hanging="360"/>
-      </w:pPr>
-      <w:rPr>
-        <w:u w:val="none"/>
-      </w:rPr>
-    </w:lvl>
-  </w:abstractNum>
-  <w:abstractNum w:abstractNumId="22" w15:restartNumberingAfterBreak="0">
-    <w:nsid w:val="6D7E59D9"/>
-    <w:multiLevelType w:val="multilevel"/>
-    <w:tmpl w:val="4268D9FA"/>
-    <w:lvl w:ilvl="0">
-      <w:start w:val="1"/>
-      <w:numFmt w:val="bullet"/>
-      <w:lvlText w:val="-"/>
-      <w:lvlJc w:val="left"/>
-      <w:pPr>
-        <w:ind w:left="720" w:hanging="360"/>
-      </w:pPr>
-      <w:rPr>
-        <w:u w:val="none"/>
-      </w:rPr>
-    </w:lvl>
-    <w:lvl w:ilvl="1">
-      <w:start w:val="1"/>
-      <w:numFmt w:val="bullet"/>
-      <w:lvlText w:val="-"/>
-      <w:lvlJc w:val="left"/>
-      <w:pPr>
-        <w:ind w:left="1440" w:hanging="360"/>
-      </w:pPr>
-      <w:rPr>
-        <w:u w:val="none"/>
-      </w:rPr>
-    </w:lvl>
-    <w:lvl w:ilvl="2">
-      <w:start w:val="1"/>
-      <w:numFmt w:val="bullet"/>
-      <w:lvlText w:val="-"/>
-      <w:lvlJc w:val="left"/>
-      <w:pPr>
-        <w:ind w:left="2160" w:hanging="360"/>
-      </w:pPr>
-      <w:rPr>
-        <w:u w:val="none"/>
-      </w:rPr>
-    </w:lvl>
-    <w:lvl w:ilvl="3">
-      <w:start w:val="1"/>
-      <w:numFmt w:val="bullet"/>
-      <w:lvlText w:val="-"/>
-      <w:lvlJc w:val="left"/>
-      <w:pPr>
-        <w:ind w:left="2880" w:hanging="360"/>
-      </w:pPr>
-      <w:rPr>
-        <w:u w:val="none"/>
-      </w:rPr>
-    </w:lvl>
-    <w:lvl w:ilvl="4">
-      <w:start w:val="1"/>
-      <w:numFmt w:val="bullet"/>
-      <w:lvlText w:val="-"/>
-      <w:lvlJc w:val="left"/>
-      <w:pPr>
-        <w:ind w:left="3600" w:hanging="360"/>
-      </w:pPr>
-      <w:rPr>
-        <w:u w:val="none"/>
-      </w:rPr>
-    </w:lvl>
-    <w:lvl w:ilvl="5">
-      <w:start w:val="1"/>
-      <w:numFmt w:val="bullet"/>
-      <w:lvlText w:val="-"/>
-      <w:lvlJc w:val="left"/>
-      <w:pPr>
-        <w:ind w:left="4320" w:hanging="360"/>
-      </w:pPr>
-      <w:rPr>
-        <w:u w:val="none"/>
-      </w:rPr>
-    </w:lvl>
-    <w:lvl w:ilvl="6">
-      <w:start w:val="1"/>
-      <w:numFmt w:val="bullet"/>
-      <w:lvlText w:val="-"/>
-      <w:lvlJc w:val="left"/>
-      <w:pPr>
-        <w:ind w:left="5040" w:hanging="360"/>
-      </w:pPr>
-      <w:rPr>
-        <w:u w:val="none"/>
-      </w:rPr>
-    </w:lvl>
-    <w:lvl w:ilvl="7">
-      <w:start w:val="1"/>
-      <w:numFmt w:val="bullet"/>
-      <w:lvlText w:val="-"/>
-      <w:lvlJc w:val="left"/>
-      <w:pPr>
-        <w:ind w:left="5760" w:hanging="360"/>
-      </w:pPr>
-      <w:rPr>
-        <w:u w:val="none"/>
-      </w:rPr>
-    </w:lvl>
-    <w:lvl w:ilvl="8">
-      <w:start w:val="1"/>
-      <w:numFmt w:val="bullet"/>
-      <w:lvlText w:val="-"/>
-      <w:lvlJc w:val="left"/>
-      <w:pPr>
-        <w:ind w:left="6480" w:hanging="360"/>
-      </w:pPr>
-      <w:rPr>
-        <w:u w:val="none"/>
-      </w:rPr>
-    </w:lvl>
-  </w:abstractNum>
-  <w:abstractNum w:abstractNumId="23" w15:restartNumberingAfterBreak="0">
+  <w:abstractNum w:abstractNumId="13" w15:restartNumberingAfterBreak="0">
     <w:nsid w:val="76A43FB5"/>
     <w:multiLevelType w:val="multilevel"/>
     <w:tmpl w:val="877AB2FA"/>
@@ -10137,193 +8530,47 @@
       </w:rPr>
     </w:lvl>
   </w:abstractNum>
-  <w:abstractNum w:abstractNumId="24" w15:restartNumberingAfterBreak="0">
-    <w:nsid w:val="7ACA5D51"/>
-    <w:multiLevelType w:val="multilevel"/>
-    <w:tmpl w:val="6124149C"/>
-    <w:lvl w:ilvl="0">
-      <w:start w:val="1"/>
-      <w:numFmt w:val="bullet"/>
-      <w:lvlText w:val="●"/>
-      <w:lvlJc w:val="left"/>
-      <w:pPr>
-        <w:ind w:left="720" w:hanging="360"/>
-      </w:pPr>
-      <w:rPr>
-        <w:u w:val="none"/>
-      </w:rPr>
-    </w:lvl>
-    <w:lvl w:ilvl="1">
-      <w:start w:val="1"/>
-      <w:numFmt w:val="bullet"/>
-      <w:lvlText w:val="○"/>
-      <w:lvlJc w:val="left"/>
-      <w:pPr>
-        <w:ind w:left="1440" w:hanging="360"/>
-      </w:pPr>
-      <w:rPr>
-        <w:u w:val="none"/>
-      </w:rPr>
-    </w:lvl>
-    <w:lvl w:ilvl="2">
-      <w:start w:val="1"/>
-      <w:numFmt w:val="bullet"/>
-      <w:lvlText w:val="■"/>
-      <w:lvlJc w:val="left"/>
-      <w:pPr>
-        <w:ind w:left="2160" w:hanging="360"/>
-      </w:pPr>
-      <w:rPr>
-        <w:u w:val="none"/>
-      </w:rPr>
-    </w:lvl>
-    <w:lvl w:ilvl="3">
-      <w:start w:val="1"/>
-      <w:numFmt w:val="bullet"/>
-      <w:lvlText w:val="●"/>
-      <w:lvlJc w:val="left"/>
-      <w:pPr>
-        <w:ind w:left="2880" w:hanging="360"/>
-      </w:pPr>
-      <w:rPr>
-        <w:u w:val="none"/>
-      </w:rPr>
-    </w:lvl>
-    <w:lvl w:ilvl="4">
-      <w:start w:val="1"/>
-      <w:numFmt w:val="bullet"/>
-      <w:lvlText w:val="○"/>
-      <w:lvlJc w:val="left"/>
-      <w:pPr>
-        <w:ind w:left="3600" w:hanging="360"/>
-      </w:pPr>
-      <w:rPr>
-        <w:u w:val="none"/>
-      </w:rPr>
-    </w:lvl>
-    <w:lvl w:ilvl="5">
-      <w:start w:val="1"/>
-      <w:numFmt w:val="bullet"/>
-      <w:lvlText w:val="■"/>
-      <w:lvlJc w:val="left"/>
-      <w:pPr>
-        <w:ind w:left="4320" w:hanging="360"/>
-      </w:pPr>
-      <w:rPr>
-        <w:u w:val="none"/>
-      </w:rPr>
-    </w:lvl>
-    <w:lvl w:ilvl="6">
-      <w:start w:val="1"/>
-      <w:numFmt w:val="bullet"/>
-      <w:lvlText w:val="●"/>
-      <w:lvlJc w:val="left"/>
-      <w:pPr>
-        <w:ind w:left="5040" w:hanging="360"/>
-      </w:pPr>
-      <w:rPr>
-        <w:u w:val="none"/>
-      </w:rPr>
-    </w:lvl>
-    <w:lvl w:ilvl="7">
-      <w:start w:val="1"/>
-      <w:numFmt w:val="bullet"/>
-      <w:lvlText w:val="○"/>
-      <w:lvlJc w:val="left"/>
-      <w:pPr>
-        <w:ind w:left="5760" w:hanging="360"/>
-      </w:pPr>
-      <w:rPr>
-        <w:u w:val="none"/>
-      </w:rPr>
-    </w:lvl>
-    <w:lvl w:ilvl="8">
-      <w:start w:val="1"/>
-      <w:numFmt w:val="bullet"/>
-      <w:lvlText w:val="■"/>
-      <w:lvlJc w:val="left"/>
-      <w:pPr>
-        <w:ind w:left="6480" w:hanging="360"/>
-      </w:pPr>
-      <w:rPr>
-        <w:u w:val="none"/>
-      </w:rPr>
-    </w:lvl>
-  </w:abstractNum>
-  <w:num w:numId="1" w16cid:durableId="545727073">
-    <w:abstractNumId w:val="22"/>
+  <w:num w:numId="1" w16cid:durableId="781071323">
+    <w:abstractNumId w:val="9"/>
   </w:num>
-  <w:num w:numId="2" w16cid:durableId="888617208">
-    <w:abstractNumId w:val="24"/>
+  <w:num w:numId="2" w16cid:durableId="789514048">
+    <w:abstractNumId w:val="11"/>
   </w:num>
-  <w:num w:numId="3" w16cid:durableId="1903909310">
-    <w:abstractNumId w:val="21"/>
+  <w:num w:numId="3" w16cid:durableId="1721127570">
+    <w:abstractNumId w:val="4"/>
   </w:num>
-  <w:num w:numId="4" w16cid:durableId="1019549788">
-    <w:abstractNumId w:val="15"/>
+  <w:num w:numId="4" w16cid:durableId="442068282">
+    <w:abstractNumId w:val="1"/>
   </w:num>
-  <w:num w:numId="5" w16cid:durableId="1241670263">
+  <w:num w:numId="5" w16cid:durableId="619452687">
+    <w:abstractNumId w:val="7"/>
+  </w:num>
+  <w:num w:numId="6" w16cid:durableId="809902765">
+    <w:abstractNumId w:val="8"/>
+  </w:num>
+  <w:num w:numId="7" w16cid:durableId="1746606482">
     <w:abstractNumId w:val="2"/>
   </w:num>
-  <w:num w:numId="6" w16cid:durableId="1611281353">
-    <w:abstractNumId w:val="18"/>
+  <w:num w:numId="8" w16cid:durableId="1523277242">
+    <w:abstractNumId w:val="5"/>
   </w:num>
-  <w:num w:numId="7" w16cid:durableId="270938973">
-    <w:abstractNumId w:val="16"/>
-  </w:num>
-  <w:num w:numId="8" w16cid:durableId="1905680718">
+  <w:num w:numId="9" w16cid:durableId="1480613496">
     <w:abstractNumId w:val="12"/>
   </w:num>
-  <w:num w:numId="9" w16cid:durableId="1337883935">
-    <w:abstractNumId w:val="5"/>
+  <w:num w:numId="10" w16cid:durableId="1977904263">
+    <w:abstractNumId w:val="0"/>
   </w:num>
-  <w:num w:numId="10" w16cid:durableId="733545900">
+  <w:num w:numId="11" w16cid:durableId="1489440637">
+    <w:abstractNumId w:val="13"/>
+  </w:num>
+  <w:num w:numId="12" w16cid:durableId="761223045">
     <w:abstractNumId w:val="3"/>
   </w:num>
-  <w:num w:numId="11" w16cid:durableId="531382256">
-    <w:abstractNumId w:val="7"/>
-  </w:num>
-  <w:num w:numId="12" w16cid:durableId="948271706">
-    <w:abstractNumId w:val="14"/>
-  </w:num>
-  <w:num w:numId="13" w16cid:durableId="275723501">
-    <w:abstractNumId w:val="19"/>
-  </w:num>
-  <w:num w:numId="14" w16cid:durableId="906186133">
-    <w:abstractNumId w:val="8"/>
-  </w:num>
-  <w:num w:numId="15" w16cid:durableId="114032925">
-    <w:abstractNumId w:val="1"/>
-  </w:num>
-  <w:num w:numId="16" w16cid:durableId="1467163407">
-    <w:abstractNumId w:val="11"/>
-  </w:num>
-  <w:num w:numId="17" w16cid:durableId="1065227354">
-    <w:abstractNumId w:val="13"/>
-  </w:num>
-  <w:num w:numId="18" w16cid:durableId="1784225386">
-    <w:abstractNumId w:val="4"/>
-  </w:num>
-  <w:num w:numId="19" w16cid:durableId="2092654207">
-    <w:abstractNumId w:val="9"/>
-  </w:num>
-  <w:num w:numId="20" w16cid:durableId="91636392">
-    <w:abstractNumId w:val="20"/>
-  </w:num>
-  <w:num w:numId="21" w16cid:durableId="1570192516">
-    <w:abstractNumId w:val="0"/>
-  </w:num>
-  <w:num w:numId="22" w16cid:durableId="1690717393">
-    <w:abstractNumId w:val="23"/>
-  </w:num>
-  <w:num w:numId="23" w16cid:durableId="1144928550">
+  <w:num w:numId="13" w16cid:durableId="1657950041">
     <w:abstractNumId w:val="6"/>
   </w:num>
-  <w:num w:numId="24" w16cid:durableId="443816889">
+  <w:num w:numId="14" w16cid:durableId="1362440040">
     <w:abstractNumId w:val="10"/>
-  </w:num>
-  <w:num w:numId="25" w16cid:durableId="1245842591">
-    <w:abstractNumId w:val="17"/>
   </w:num>
 </w:numbering>
 </file>
@@ -11345,15 +9592,15 @@
 
 <file path=customXml/item1.xml><?xml version="1.0" encoding="utf-8"?>
 <go:gDocsCustomXmlDataStorage xmlns:go="http://customooxmlschemas.google.com/" xmlns:r="http://schemas.openxmlformats.org/officeDocument/2006/relationships">
-  <go:docsCustomData xmlns:go="http://customooxmlschemas.google.com/" roundtripDataSignature="AMtx7miLo11l0bu3KsX1a7Dt7l/fcyXDKA==">AMUW2mUrMUk9/6N7MiIK1n9umi2KRO8JVEf3iIZK938zYxiUWnei1mcAlsO9Udlmn9lp2wwezfLEIb1el98LO2h+7mf/WbV2H+XHNgQaX9JSTkuH1QDCOyE=</go:docsCustomData>
+  <go:docsCustomData xmlns:go="http://customooxmlschemas.google.com/" roundtripDataSignature="AMtx7miLo11l0bu3KsX1a7Dt7l/fcyXDKA==">AMUW2mUsQ3QkiJ2HJcnIVuCS3znV/5rxCcOE3aPJ3+n2RbXe/VQwXqqfKdAasOgxsszu3/1z2eXiszxhz1UaeJ4m511rm0lcWjVAulUb2akQUQuDBjlc1bs=</go:docsCustomData>
 </go:gDocsCustomXmlDataStorage>
 </file>
 
 <file path=customXml/itemProps1.xml><?xml version="1.0" encoding="utf-8"?>
 <ds:datastoreItem xmlns:ds="http://schemas.openxmlformats.org/officeDocument/2006/customXml" ds:itemID="{11111111-1234-1234-1234-123412341234}">
   <ds:schemaRefs>
+    <ds:schemaRef ds:uri="http://customooxmlschemas.google.com/"/>
     <ds:schemaRef ds:uri="http://schemas.openxmlformats.org/officeDocument/2006/relationships"/>
-    <ds:schemaRef ds:uri="http://customooxmlschemas.google.com/"/>
   </ds:schemaRefs>
 </ds:datastoreItem>
 </file>
</xml_diff>